<commit_message>
Criei este documento enquanto realizar o teste no postgreSQL
</commit_message>
<xml_diff>
--- a/PostgreSQL/Introdução ao bancos de dados postgreSQL.docx
+++ b/PostgreSQL/Introdução ao bancos de dados postgreSQL.docx
@@ -1559,7 +1559,11 @@
         </w:drawing>
       </w:r>
     </w:p>
-    <w:p/>
+    <w:p>
+      <w:r>
+        <w:t>USANDO DML</w:t>
+      </w:r>
+    </w:p>
     <w:p>
       <w:pPr>
         <w:jc w:val="center"/>
@@ -1567,12 +1571,521 @@
           <w:color w:val="FF0000"/>
         </w:rPr>
       </w:pPr>
-      <w:r>
+    </w:p>
+    <w:p>
+      <w:pPr>
+        <w:jc w:val="center"/>
         <w:rPr>
           <w:color w:val="FF0000"/>
         </w:rPr>
-        <w:t>PGADIM</w:t>
-      </w:r>
+      </w:pPr>
+      <w:r>
+        <w:rPr>
+          <w:noProof/>
+        </w:rPr>
+        <w:drawing>
+          <wp:inline distT="0" distB="0" distL="0" distR="0" wp14:anchorId="427036D9" wp14:editId="2E41C23B">
+            <wp:extent cx="5127625" cy="2516429"/>
+            <wp:effectExtent l="0" t="0" r="0" b="0"/>
+            <wp:docPr id="6" name="Imagem 6"/>
+            <wp:cNvGraphicFramePr>
+              <a:graphicFrameLocks xmlns:a="http://schemas.openxmlformats.org/drawingml/2006/main" noChangeAspect="1"/>
+            </wp:cNvGraphicFramePr>
+            <a:graphic xmlns:a="http://schemas.openxmlformats.org/drawingml/2006/main">
+              <a:graphicData uri="http://schemas.openxmlformats.org/drawingml/2006/picture">
+                <pic:pic xmlns:pic="http://schemas.openxmlformats.org/drawingml/2006/picture">
+                  <pic:nvPicPr>
+                    <pic:cNvPr id="1" name=""/>
+                    <pic:cNvPicPr/>
+                  </pic:nvPicPr>
+                  <pic:blipFill>
+                    <a:blip r:embed="rId13"/>
+                    <a:stretch>
+                      <a:fillRect/>
+                    </a:stretch>
+                  </pic:blipFill>
+                  <pic:spPr>
+                    <a:xfrm>
+                      <a:off x="0" y="0"/>
+                      <a:ext cx="5147896" cy="2526377"/>
+                    </a:xfrm>
+                    <a:prstGeom prst="rect">
+                      <a:avLst/>
+                    </a:prstGeom>
+                  </pic:spPr>
+                </pic:pic>
+              </a:graphicData>
+            </a:graphic>
+          </wp:inline>
+        </w:drawing>
+      </w:r>
+    </w:p>
+    <w:p>
+      <w:pPr>
+        <w:rPr>
+          <w:color w:val="FF0000"/>
+        </w:rPr>
+      </w:pPr>
+    </w:p>
+    <w:p>
+      <w:pPr>
+        <w:rPr>
+          <w:color w:val="FF0000"/>
+        </w:rPr>
+      </w:pPr>
+      <w:r>
+        <w:rPr>
+          <w:color w:val="FF0000"/>
+        </w:rPr>
+        <w:t xml:space="preserve">FALANDO UM POUCO DOS OPERADORES </w:t>
+      </w:r>
+    </w:p>
+    <w:p>
+      <w:pPr>
+        <w:rPr>
+          <w:color w:val="FF0000"/>
+        </w:rPr>
+      </w:pPr>
+    </w:p>
+    <w:p>
+      <w:pPr>
+        <w:rPr>
+          <w:color w:val="FF0000"/>
+          <w:u w:val="single"/>
+        </w:rPr>
+      </w:pPr>
+      <w:r>
+        <w:rPr>
+          <w:noProof/>
+        </w:rPr>
+        <w:drawing>
+          <wp:inline distT="0" distB="0" distL="0" distR="0" wp14:anchorId="0975EA69" wp14:editId="6ED63B80">
+            <wp:extent cx="4915535" cy="2509113"/>
+            <wp:effectExtent l="0" t="0" r="0" b="5715"/>
+            <wp:docPr id="7" name="Imagem 7"/>
+            <wp:cNvGraphicFramePr>
+              <a:graphicFrameLocks xmlns:a="http://schemas.openxmlformats.org/drawingml/2006/main" noChangeAspect="1"/>
+            </wp:cNvGraphicFramePr>
+            <a:graphic xmlns:a="http://schemas.openxmlformats.org/drawingml/2006/main">
+              <a:graphicData uri="http://schemas.openxmlformats.org/drawingml/2006/picture">
+                <pic:pic xmlns:pic="http://schemas.openxmlformats.org/drawingml/2006/picture">
+                  <pic:nvPicPr>
+                    <pic:cNvPr id="1" name=""/>
+                    <pic:cNvPicPr/>
+                  </pic:nvPicPr>
+                  <pic:blipFill>
+                    <a:blip r:embed="rId14"/>
+                    <a:stretch>
+                      <a:fillRect/>
+                    </a:stretch>
+                  </pic:blipFill>
+                  <pic:spPr>
+                    <a:xfrm>
+                      <a:off x="0" y="0"/>
+                      <a:ext cx="4937980" cy="2520570"/>
+                    </a:xfrm>
+                    <a:prstGeom prst="rect">
+                      <a:avLst/>
+                    </a:prstGeom>
+                  </pic:spPr>
+                </pic:pic>
+              </a:graphicData>
+            </a:graphic>
+          </wp:inline>
+        </w:drawing>
+      </w:r>
+    </w:p>
+    <w:p>
+      <w:pPr>
+        <w:rPr>
+          <w:color w:val="FF0000"/>
+          <w:u w:val="single"/>
+        </w:rPr>
+      </w:pPr>
+    </w:p>
+    <w:p>
+      <w:pPr>
+        <w:rPr>
+          <w:color w:val="FF0000"/>
+        </w:rPr>
+      </w:pPr>
+      <w:r>
+        <w:rPr>
+          <w:color w:val="FF0000"/>
+        </w:rPr>
+        <w:lastRenderedPageBreak/>
+        <w:t>FALANDO DA IDEMPOTÊNCIA</w:t>
+      </w:r>
+    </w:p>
+    <w:p>
+      <w:pPr>
+        <w:rPr>
+          <w:color w:val="FF0000"/>
+        </w:rPr>
+      </w:pPr>
+      <w:r>
+        <w:rPr>
+          <w:noProof/>
+        </w:rPr>
+        <w:drawing>
+          <wp:inline distT="0" distB="0" distL="0" distR="0" wp14:anchorId="5701C8CE" wp14:editId="5162D8C0">
+            <wp:extent cx="4886553" cy="2662555"/>
+            <wp:effectExtent l="0" t="0" r="9525" b="4445"/>
+            <wp:docPr id="8" name="Imagem 8"/>
+            <wp:cNvGraphicFramePr>
+              <a:graphicFrameLocks xmlns:a="http://schemas.openxmlformats.org/drawingml/2006/main" noChangeAspect="1"/>
+            </wp:cNvGraphicFramePr>
+            <a:graphic xmlns:a="http://schemas.openxmlformats.org/drawingml/2006/main">
+              <a:graphicData uri="http://schemas.openxmlformats.org/drawingml/2006/picture">
+                <pic:pic xmlns:pic="http://schemas.openxmlformats.org/drawingml/2006/picture">
+                  <pic:nvPicPr>
+                    <pic:cNvPr id="1" name=""/>
+                    <pic:cNvPicPr/>
+                  </pic:nvPicPr>
+                  <pic:blipFill>
+                    <a:blip r:embed="rId15"/>
+                    <a:stretch>
+                      <a:fillRect/>
+                    </a:stretch>
+                  </pic:blipFill>
+                  <pic:spPr>
+                    <a:xfrm>
+                      <a:off x="0" y="0"/>
+                      <a:ext cx="4906159" cy="2673238"/>
+                    </a:xfrm>
+                    <a:prstGeom prst="rect">
+                      <a:avLst/>
+                    </a:prstGeom>
+                  </pic:spPr>
+                </pic:pic>
+              </a:graphicData>
+            </a:graphic>
+          </wp:inline>
+        </w:drawing>
+      </w:r>
+    </w:p>
+    <w:p>
+      <w:pPr>
+        <w:rPr>
+          <w:color w:val="FF0000"/>
+        </w:rPr>
+      </w:pPr>
+      <w:r>
+        <w:rPr>
+          <w:color w:val="FF0000"/>
+        </w:rPr>
+        <w:t xml:space="preserve">NÃO USAR * (EVITE USAR, SEMPRE COLOQUE AS COLUNAS PARA REALIZAR O SEU </w:t>
+      </w:r>
+      <w:proofErr w:type="gramStart"/>
+      <w:r>
+        <w:rPr>
+          <w:color w:val="FF0000"/>
+        </w:rPr>
+        <w:t>SELECT )</w:t>
+      </w:r>
+      <w:proofErr w:type="gramEnd"/>
+    </w:p>
+    <w:p>
+      <w:pPr>
+        <w:rPr>
+          <w:color w:val="FF0000"/>
+        </w:rPr>
+      </w:pPr>
+      <w:r>
+        <w:rPr>
+          <w:noProof/>
+        </w:rPr>
+        <w:drawing>
+          <wp:inline distT="0" distB="0" distL="0" distR="0" wp14:anchorId="0F3FD50F" wp14:editId="1BCF0705">
+            <wp:extent cx="5400040" cy="2545690"/>
+            <wp:effectExtent l="0" t="0" r="0" b="7620"/>
+            <wp:docPr id="9" name="Imagem 9"/>
+            <wp:cNvGraphicFramePr>
+              <a:graphicFrameLocks xmlns:a="http://schemas.openxmlformats.org/drawingml/2006/main" noChangeAspect="1"/>
+            </wp:cNvGraphicFramePr>
+            <a:graphic xmlns:a="http://schemas.openxmlformats.org/drawingml/2006/main">
+              <a:graphicData uri="http://schemas.openxmlformats.org/drawingml/2006/picture">
+                <pic:pic xmlns:pic="http://schemas.openxmlformats.org/drawingml/2006/picture">
+                  <pic:nvPicPr>
+                    <pic:cNvPr id="1" name=""/>
+                    <pic:cNvPicPr/>
+                  </pic:nvPicPr>
+                  <pic:blipFill>
+                    <a:blip r:embed="rId16"/>
+                    <a:stretch>
+                      <a:fillRect/>
+                    </a:stretch>
+                  </pic:blipFill>
+                  <pic:spPr>
+                    <a:xfrm>
+                      <a:off x="0" y="0"/>
+                      <a:ext cx="5414201" cy="2552366"/>
+                    </a:xfrm>
+                    <a:prstGeom prst="rect">
+                      <a:avLst/>
+                    </a:prstGeom>
+                  </pic:spPr>
+                </pic:pic>
+              </a:graphicData>
+            </a:graphic>
+          </wp:inline>
+        </w:drawing>
+      </w:r>
+    </w:p>
+    <w:p>
+      <w:pPr>
+        <w:rPr>
+          <w:color w:val="FF0000"/>
+        </w:rPr>
+      </w:pPr>
+      <w:r>
+        <w:rPr>
+          <w:color w:val="FF0000"/>
+        </w:rPr>
+        <w:t xml:space="preserve">INSERT </w:t>
+      </w:r>
+    </w:p>
+    <w:p>
+      <w:pPr>
+        <w:rPr>
+          <w:color w:val="FF0000"/>
+        </w:rPr>
+      </w:pPr>
+      <w:r>
+        <w:rPr>
+          <w:noProof/>
+        </w:rPr>
+        <w:drawing>
+          <wp:inline distT="0" distB="0" distL="0" distR="0" wp14:anchorId="608B9B53" wp14:editId="005ECCB7">
+            <wp:extent cx="5400040" cy="2377440"/>
+            <wp:effectExtent l="0" t="0" r="0" b="3810"/>
+            <wp:docPr id="10" name="Imagem 10"/>
+            <wp:cNvGraphicFramePr>
+              <a:graphicFrameLocks xmlns:a="http://schemas.openxmlformats.org/drawingml/2006/main" noChangeAspect="1"/>
+            </wp:cNvGraphicFramePr>
+            <a:graphic xmlns:a="http://schemas.openxmlformats.org/drawingml/2006/main">
+              <a:graphicData uri="http://schemas.openxmlformats.org/drawingml/2006/picture">
+                <pic:pic xmlns:pic="http://schemas.openxmlformats.org/drawingml/2006/picture">
+                  <pic:nvPicPr>
+                    <pic:cNvPr id="1" name=""/>
+                    <pic:cNvPicPr/>
+                  </pic:nvPicPr>
+                  <pic:blipFill>
+                    <a:blip r:embed="rId17"/>
+                    <a:stretch>
+                      <a:fillRect/>
+                    </a:stretch>
+                  </pic:blipFill>
+                  <pic:spPr>
+                    <a:xfrm>
+                      <a:off x="0" y="0"/>
+                      <a:ext cx="5425973" cy="2388857"/>
+                    </a:xfrm>
+                    <a:prstGeom prst="rect">
+                      <a:avLst/>
+                    </a:prstGeom>
+                  </pic:spPr>
+                </pic:pic>
+              </a:graphicData>
+            </a:graphic>
+          </wp:inline>
+        </w:drawing>
+      </w:r>
+    </w:p>
+    <w:p>
+      <w:pPr>
+        <w:rPr>
+          <w:color w:val="FF0000"/>
+        </w:rPr>
+      </w:pPr>
+      <w:r>
+        <w:rPr>
+          <w:color w:val="FF0000"/>
+        </w:rPr>
+        <w:lastRenderedPageBreak/>
+        <w:t>IDEMPOTÊNCIA DE CÓDIGO</w:t>
+      </w:r>
+    </w:p>
+    <w:p>
+      <w:pPr>
+        <w:rPr>
+          <w:color w:val="FF0000"/>
+        </w:rPr>
+      </w:pPr>
+      <w:r>
+        <w:rPr>
+          <w:noProof/>
+        </w:rPr>
+        <w:drawing>
+          <wp:inline distT="0" distB="0" distL="0" distR="0" wp14:anchorId="2F0FD9E5" wp14:editId="26CE9DF6">
+            <wp:extent cx="5391302" cy="2618740"/>
+            <wp:effectExtent l="0" t="0" r="0" b="0"/>
+            <wp:docPr id="11" name="Imagem 11"/>
+            <wp:cNvGraphicFramePr>
+              <a:graphicFrameLocks xmlns:a="http://schemas.openxmlformats.org/drawingml/2006/main" noChangeAspect="1"/>
+            </wp:cNvGraphicFramePr>
+            <a:graphic xmlns:a="http://schemas.openxmlformats.org/drawingml/2006/main">
+              <a:graphicData uri="http://schemas.openxmlformats.org/drawingml/2006/picture">
+                <pic:pic xmlns:pic="http://schemas.openxmlformats.org/drawingml/2006/picture">
+                  <pic:nvPicPr>
+                    <pic:cNvPr id="1" name=""/>
+                    <pic:cNvPicPr/>
+                  </pic:nvPicPr>
+                  <pic:blipFill>
+                    <a:blip r:embed="rId18"/>
+                    <a:stretch>
+                      <a:fillRect/>
+                    </a:stretch>
+                  </pic:blipFill>
+                  <pic:spPr>
+                    <a:xfrm>
+                      <a:off x="0" y="0"/>
+                      <a:ext cx="5409476" cy="2627567"/>
+                    </a:xfrm>
+                    <a:prstGeom prst="rect">
+                      <a:avLst/>
+                    </a:prstGeom>
+                  </pic:spPr>
+                </pic:pic>
+              </a:graphicData>
+            </a:graphic>
+          </wp:inline>
+        </w:drawing>
+      </w:r>
+    </w:p>
+    <w:p>
+      <w:pPr>
+        <w:rPr>
+          <w:color w:val="FF0000"/>
+        </w:rPr>
+      </w:pPr>
+    </w:p>
+    <w:p>
+      <w:pPr>
+        <w:rPr>
+          <w:color w:val="FF0000"/>
+        </w:rPr>
+      </w:pPr>
+      <w:r>
+        <w:rPr>
+          <w:color w:val="FF0000"/>
+        </w:rPr>
+        <w:t>SEMPRE USAR WHERE NESTA CONDIÇÃO</w:t>
+      </w:r>
+    </w:p>
+    <w:p>
+      <w:pPr>
+        <w:rPr>
+          <w:color w:val="FF0000"/>
+        </w:rPr>
+      </w:pPr>
+      <w:r>
+        <w:rPr>
+          <w:noProof/>
+        </w:rPr>
+        <w:drawing>
+          <wp:inline distT="0" distB="0" distL="0" distR="0" wp14:anchorId="21DB32EA" wp14:editId="5C1DA953">
+            <wp:extent cx="5464454" cy="2209058"/>
+            <wp:effectExtent l="0" t="0" r="3175" b="1270"/>
+            <wp:docPr id="12" name="Imagem 12"/>
+            <wp:cNvGraphicFramePr>
+              <a:graphicFrameLocks xmlns:a="http://schemas.openxmlformats.org/drawingml/2006/main" noChangeAspect="1"/>
+            </wp:cNvGraphicFramePr>
+            <a:graphic xmlns:a="http://schemas.openxmlformats.org/drawingml/2006/main">
+              <a:graphicData uri="http://schemas.openxmlformats.org/drawingml/2006/picture">
+                <pic:pic xmlns:pic="http://schemas.openxmlformats.org/drawingml/2006/picture">
+                  <pic:nvPicPr>
+                    <pic:cNvPr id="1" name=""/>
+                    <pic:cNvPicPr/>
+                  </pic:nvPicPr>
+                  <pic:blipFill>
+                    <a:blip r:embed="rId19"/>
+                    <a:stretch>
+                      <a:fillRect/>
+                    </a:stretch>
+                  </pic:blipFill>
+                  <pic:spPr>
+                    <a:xfrm>
+                      <a:off x="0" y="0"/>
+                      <a:ext cx="5501382" cy="2223987"/>
+                    </a:xfrm>
+                    <a:prstGeom prst="rect">
+                      <a:avLst/>
+                    </a:prstGeom>
+                  </pic:spPr>
+                </pic:pic>
+              </a:graphicData>
+            </a:graphic>
+          </wp:inline>
+        </w:drawing>
+      </w:r>
+    </w:p>
+    <w:p>
+      <w:pPr>
+        <w:rPr>
+          <w:color w:val="FF0000"/>
+        </w:rPr>
+      </w:pPr>
+      <w:r>
+        <w:rPr>
+          <w:color w:val="FF0000"/>
+        </w:rPr>
+        <w:t>USANDO O TRUNCATE – IRÁ ZERA SUA TABELA, TOME MUITO CUIDADO AO USAR.</w:t>
+      </w:r>
+    </w:p>
+    <w:p>
+      <w:pPr>
+        <w:rPr>
+          <w:color w:val="FF0000"/>
+        </w:rPr>
+      </w:pPr>
+      <w:r>
+        <w:rPr>
+          <w:noProof/>
+        </w:rPr>
+        <w:drawing>
+          <wp:inline distT="0" distB="0" distL="0" distR="0" wp14:anchorId="59ADEE0B" wp14:editId="0E1A3B7E">
+            <wp:extent cx="5400040" cy="2366645"/>
+            <wp:effectExtent l="0" t="0" r="0" b="0"/>
+            <wp:docPr id="13" name="Imagem 13"/>
+            <wp:cNvGraphicFramePr>
+              <a:graphicFrameLocks xmlns:a="http://schemas.openxmlformats.org/drawingml/2006/main" noChangeAspect="1"/>
+            </wp:cNvGraphicFramePr>
+            <a:graphic xmlns:a="http://schemas.openxmlformats.org/drawingml/2006/main">
+              <a:graphicData uri="http://schemas.openxmlformats.org/drawingml/2006/picture">
+                <pic:pic xmlns:pic="http://schemas.openxmlformats.org/drawingml/2006/picture">
+                  <pic:nvPicPr>
+                    <pic:cNvPr id="1" name=""/>
+                    <pic:cNvPicPr/>
+                  </pic:nvPicPr>
+                  <pic:blipFill>
+                    <a:blip r:embed="rId20"/>
+                    <a:stretch>
+                      <a:fillRect/>
+                    </a:stretch>
+                  </pic:blipFill>
+                  <pic:spPr>
+                    <a:xfrm>
+                      <a:off x="0" y="0"/>
+                      <a:ext cx="5400040" cy="2366645"/>
+                    </a:xfrm>
+                    <a:prstGeom prst="rect">
+                      <a:avLst/>
+                    </a:prstGeom>
+                  </pic:spPr>
+                </pic:pic>
+              </a:graphicData>
+            </a:graphic>
+          </wp:inline>
+        </w:drawing>
+      </w:r>
+    </w:p>
+    <w:p>
+      <w:pPr>
+        <w:rPr>
+          <w:color w:val="FF0000"/>
+        </w:rPr>
+      </w:pPr>
     </w:p>
     <w:p>
       <w:pPr>
@@ -1581,23 +2094,2581 @@
           <w:color w:val="FF0000"/>
         </w:rPr>
       </w:pPr>
-    </w:p>
-    <w:p>
-      <w:pPr>
-        <w:pStyle w:val="PargrafodaLista"/>
-        <w:numPr>
-          <w:ilvl w:val="0"/>
-          <w:numId w:val="8"/>
-        </w:numPr>
-      </w:pPr>
-      <w:r>
-        <w:t xml:space="preserve">Visão geral do </w:t>
-      </w:r>
-      <w:proofErr w:type="spellStart"/>
-      <w:r>
-        <w:t>PGAd</w:t>
-      </w:r>
-      <w:proofErr w:type="spellEnd"/>
+      <w:r>
+        <w:rPr>
+          <w:color w:val="FF0000"/>
+        </w:rPr>
+        <w:lastRenderedPageBreak/>
+        <w:t>VAMOS ESTUDAR FUNCÇOES AGREGADAS</w:t>
+      </w:r>
+    </w:p>
+    <w:p>
+      <w:pPr>
+        <w:rPr>
+          <w:color w:val="FF0000"/>
+        </w:rPr>
+      </w:pPr>
+      <w:r>
+        <w:rPr>
+          <w:noProof/>
+        </w:rPr>
+        <w:drawing>
+          <wp:inline distT="0" distB="0" distL="0" distR="0" wp14:anchorId="60AB2AF8" wp14:editId="6C0EE0B2">
+            <wp:extent cx="5400040" cy="3036570"/>
+            <wp:effectExtent l="0" t="0" r="0" b="0"/>
+            <wp:docPr id="15" name="Imagem 15"/>
+            <wp:cNvGraphicFramePr>
+              <a:graphicFrameLocks xmlns:a="http://schemas.openxmlformats.org/drawingml/2006/main" noChangeAspect="1"/>
+            </wp:cNvGraphicFramePr>
+            <a:graphic xmlns:a="http://schemas.openxmlformats.org/drawingml/2006/main">
+              <a:graphicData uri="http://schemas.openxmlformats.org/drawingml/2006/picture">
+                <pic:pic xmlns:pic="http://schemas.openxmlformats.org/drawingml/2006/picture">
+                  <pic:nvPicPr>
+                    <pic:cNvPr id="1" name=""/>
+                    <pic:cNvPicPr/>
+                  </pic:nvPicPr>
+                  <pic:blipFill>
+                    <a:blip r:embed="rId21"/>
+                    <a:stretch>
+                      <a:fillRect/>
+                    </a:stretch>
+                  </pic:blipFill>
+                  <pic:spPr>
+                    <a:xfrm>
+                      <a:off x="0" y="0"/>
+                      <a:ext cx="5400040" cy="3036570"/>
+                    </a:xfrm>
+                    <a:prstGeom prst="rect">
+                      <a:avLst/>
+                    </a:prstGeom>
+                  </pic:spPr>
+                </pic:pic>
+              </a:graphicData>
+            </a:graphic>
+          </wp:inline>
+        </w:drawing>
+      </w:r>
+    </w:p>
+    <w:p>
+      <w:pPr>
+        <w:rPr>
+          <w:color w:val="FF0000"/>
+        </w:rPr>
+      </w:pPr>
+    </w:p>
+    <w:p>
+      <w:pPr>
+        <w:rPr>
+          <w:color w:val="FF0000"/>
+        </w:rPr>
+      </w:pPr>
+    </w:p>
+    <w:p>
+      <w:pPr>
+        <w:jc w:val="center"/>
+        <w:rPr>
+          <w:color w:val="FF0000"/>
+        </w:rPr>
+      </w:pPr>
+      <w:r>
+        <w:rPr>
+          <w:color w:val="FF0000"/>
+        </w:rPr>
+        <w:t>SEGUE ALGUNS SELECT QUE FOI REALIZANDO NO CURSO USANDO PGADMIN</w:t>
+      </w:r>
+    </w:p>
+    <w:p>
+      <w:r>
+        <w:t xml:space="preserve">SELECT </w:t>
+      </w:r>
+      <w:proofErr w:type="spellStart"/>
+      <w:r>
+        <w:t>numero</w:t>
+      </w:r>
+      <w:proofErr w:type="spellEnd"/>
+      <w:r>
+        <w:t>, nome FROM banco;</w:t>
+      </w:r>
+    </w:p>
+    <w:p>
+      <w:r>
+        <w:t xml:space="preserve">SELECT </w:t>
+      </w:r>
+      <w:proofErr w:type="spellStart"/>
+      <w:r>
+        <w:t>banco_numero</w:t>
+      </w:r>
+      <w:proofErr w:type="spellEnd"/>
+      <w:r>
+        <w:t xml:space="preserve">, </w:t>
+      </w:r>
+      <w:proofErr w:type="spellStart"/>
+      <w:r>
+        <w:t>numero</w:t>
+      </w:r>
+      <w:proofErr w:type="spellEnd"/>
+      <w:r>
+        <w:t>, nome FROM agencia;</w:t>
+      </w:r>
+    </w:p>
+    <w:p>
+      <w:r>
+        <w:t xml:space="preserve">SELECT </w:t>
+      </w:r>
+      <w:proofErr w:type="spellStart"/>
+      <w:r>
+        <w:t>numero</w:t>
+      </w:r>
+      <w:proofErr w:type="spellEnd"/>
+      <w:r>
+        <w:t xml:space="preserve">, nome, </w:t>
+      </w:r>
+      <w:proofErr w:type="spellStart"/>
+      <w:r>
+        <w:t>emal</w:t>
+      </w:r>
+      <w:proofErr w:type="spellEnd"/>
+      <w:r>
+        <w:t xml:space="preserve"> FROM cliente;</w:t>
+      </w:r>
+    </w:p>
+    <w:p>
+      <w:r>
+        <w:t xml:space="preserve">SELECT </w:t>
+      </w:r>
+      <w:proofErr w:type="spellStart"/>
+      <w:r>
+        <w:t>banco_numero</w:t>
+      </w:r>
+      <w:proofErr w:type="spellEnd"/>
+      <w:r>
+        <w:t xml:space="preserve">, </w:t>
+      </w:r>
+      <w:proofErr w:type="spellStart"/>
+      <w:r>
+        <w:t>agencia_numero</w:t>
+      </w:r>
+      <w:proofErr w:type="spellEnd"/>
+      <w:r>
+        <w:t xml:space="preserve">, </w:t>
+      </w:r>
+      <w:proofErr w:type="spellStart"/>
+      <w:r>
+        <w:t>cliente_numero</w:t>
+      </w:r>
+      <w:proofErr w:type="spellEnd"/>
+      <w:r>
+        <w:t xml:space="preserve"> FROM </w:t>
+      </w:r>
+      <w:proofErr w:type="spellStart"/>
+      <w:r>
+        <w:t>cliente_transacoes</w:t>
+      </w:r>
+      <w:proofErr w:type="spellEnd"/>
+      <w:r>
+        <w:t>;</w:t>
+      </w:r>
+    </w:p>
+    <w:p>
+      <w:pPr>
+        <w:rPr>
+          <w:lang w:val="en-US"/>
+        </w:rPr>
+      </w:pPr>
+    </w:p>
+    <w:p>
+      <w:pPr>
+        <w:rPr>
+          <w:lang w:val="en-US"/>
+        </w:rPr>
+      </w:pPr>
+      <w:r>
+        <w:rPr>
+          <w:lang w:val="en-US"/>
+        </w:rPr>
+        <w:t xml:space="preserve">select * from </w:t>
+      </w:r>
+      <w:proofErr w:type="spellStart"/>
+      <w:r>
+        <w:rPr>
+          <w:lang w:val="en-US"/>
+        </w:rPr>
+        <w:t>information_</w:t>
+      </w:r>
+      <w:proofErr w:type="gramStart"/>
+      <w:r>
+        <w:rPr>
+          <w:lang w:val="en-US"/>
+        </w:rPr>
+        <w:t>schema.columns</w:t>
+      </w:r>
+      <w:proofErr w:type="spellEnd"/>
+      <w:proofErr w:type="gramEnd"/>
+      <w:r>
+        <w:rPr>
+          <w:lang w:val="en-US"/>
+        </w:rPr>
+        <w:t xml:space="preserve"> WHERE </w:t>
+      </w:r>
+      <w:proofErr w:type="spellStart"/>
+      <w:r>
+        <w:rPr>
+          <w:lang w:val="en-US"/>
+        </w:rPr>
+        <w:t>table_name</w:t>
+      </w:r>
+      <w:proofErr w:type="spellEnd"/>
+      <w:r>
+        <w:rPr>
+          <w:lang w:val="en-US"/>
+        </w:rPr>
+        <w:t xml:space="preserve"> = 'banco';</w:t>
+      </w:r>
+    </w:p>
+    <w:p>
+      <w:pPr>
+        <w:rPr>
+          <w:lang w:val="en-US"/>
+        </w:rPr>
+      </w:pPr>
+      <w:r>
+        <w:rPr>
+          <w:lang w:val="en-US"/>
+        </w:rPr>
+        <w:t xml:space="preserve">select </w:t>
+      </w:r>
+      <w:proofErr w:type="spellStart"/>
+      <w:r>
+        <w:rPr>
+          <w:lang w:val="en-US"/>
+        </w:rPr>
+        <w:t>column_name</w:t>
+      </w:r>
+      <w:proofErr w:type="spellEnd"/>
+      <w:r>
+        <w:rPr>
+          <w:lang w:val="en-US"/>
+        </w:rPr>
+        <w:t xml:space="preserve">, </w:t>
+      </w:r>
+      <w:proofErr w:type="spellStart"/>
+      <w:r>
+        <w:rPr>
+          <w:lang w:val="en-US"/>
+        </w:rPr>
+        <w:t>data_type</w:t>
+      </w:r>
+      <w:proofErr w:type="spellEnd"/>
+      <w:r>
+        <w:rPr>
+          <w:lang w:val="en-US"/>
+        </w:rPr>
+        <w:t xml:space="preserve"> FROM </w:t>
+      </w:r>
+      <w:proofErr w:type="spellStart"/>
+      <w:r>
+        <w:rPr>
+          <w:lang w:val="en-US"/>
+        </w:rPr>
+        <w:t>information_</w:t>
+      </w:r>
+      <w:proofErr w:type="gramStart"/>
+      <w:r>
+        <w:rPr>
+          <w:lang w:val="en-US"/>
+        </w:rPr>
+        <w:t>schema.columns</w:t>
+      </w:r>
+      <w:proofErr w:type="spellEnd"/>
+      <w:proofErr w:type="gramEnd"/>
+      <w:r>
+        <w:rPr>
+          <w:lang w:val="en-US"/>
+        </w:rPr>
+        <w:t xml:space="preserve"> WHERE </w:t>
+      </w:r>
+      <w:proofErr w:type="spellStart"/>
+      <w:r>
+        <w:rPr>
+          <w:lang w:val="en-US"/>
+        </w:rPr>
+        <w:t>table_name</w:t>
+      </w:r>
+      <w:proofErr w:type="spellEnd"/>
+      <w:r>
+        <w:rPr>
+          <w:lang w:val="en-US"/>
+        </w:rPr>
+        <w:t xml:space="preserve"> = 'banco';</w:t>
+      </w:r>
+    </w:p>
+    <w:p>
+      <w:pPr>
+        <w:rPr>
+          <w:lang w:val="en-US"/>
+        </w:rPr>
+      </w:pPr>
+    </w:p>
+    <w:p>
+      <w:pPr>
+        <w:spacing w:after="0"/>
+        <w:rPr>
+          <w:lang w:val="en-US"/>
+        </w:rPr>
+      </w:pPr>
+      <w:r>
+        <w:rPr>
+          <w:lang w:val="en-US"/>
+        </w:rPr>
+        <w:t>-- AVG</w:t>
+      </w:r>
+    </w:p>
+    <w:p>
+      <w:pPr>
+        <w:spacing w:after="0"/>
+        <w:rPr>
+          <w:lang w:val="en-US"/>
+        </w:rPr>
+      </w:pPr>
+      <w:r>
+        <w:rPr>
+          <w:lang w:val="en-US"/>
+        </w:rPr>
+        <w:t>-- COUNT (HAVING)</w:t>
+      </w:r>
+    </w:p>
+    <w:p>
+      <w:pPr>
+        <w:spacing w:after="0"/>
+        <w:rPr>
+          <w:lang w:val="en-US"/>
+        </w:rPr>
+      </w:pPr>
+      <w:r>
+        <w:rPr>
+          <w:lang w:val="en-US"/>
+        </w:rPr>
+        <w:t xml:space="preserve">-- MAX </w:t>
+      </w:r>
+    </w:p>
+    <w:p>
+      <w:pPr>
+        <w:spacing w:after="0"/>
+        <w:rPr>
+          <w:lang w:val="en-US"/>
+        </w:rPr>
+      </w:pPr>
+      <w:r>
+        <w:rPr>
+          <w:lang w:val="en-US"/>
+        </w:rPr>
+        <w:t xml:space="preserve">-- MIN </w:t>
+      </w:r>
+    </w:p>
+    <w:p>
+      <w:pPr>
+        <w:spacing w:after="0"/>
+        <w:rPr>
+          <w:lang w:val="en-US"/>
+        </w:rPr>
+      </w:pPr>
+      <w:r>
+        <w:rPr>
+          <w:lang w:val="en-US"/>
+        </w:rPr>
+        <w:t xml:space="preserve">-- SUM </w:t>
+      </w:r>
+    </w:p>
+    <w:p>
+      <w:pPr>
+        <w:rPr>
+          <w:lang w:val="en-US"/>
+        </w:rPr>
+      </w:pPr>
+    </w:p>
+    <w:p>
+      <w:pPr>
+        <w:rPr>
+          <w:lang w:val="en-US"/>
+        </w:rPr>
+      </w:pPr>
+      <w:r>
+        <w:rPr>
+          <w:lang w:val="en-US"/>
+        </w:rPr>
+        <w:t xml:space="preserve">SELECT avg(valor) FROM </w:t>
+      </w:r>
+      <w:proofErr w:type="spellStart"/>
+      <w:r>
+        <w:rPr>
+          <w:lang w:val="en-US"/>
+        </w:rPr>
+        <w:t>cliente_transacoes</w:t>
+      </w:r>
+      <w:proofErr w:type="spellEnd"/>
+      <w:r>
+        <w:rPr>
+          <w:lang w:val="en-US"/>
+        </w:rPr>
+        <w:t>;</w:t>
+      </w:r>
+    </w:p>
+    <w:p>
+      <w:pPr>
+        <w:rPr>
+          <w:lang w:val="en-US"/>
+        </w:rPr>
+      </w:pPr>
+      <w:r>
+        <w:rPr>
+          <w:lang w:val="en-US"/>
+        </w:rPr>
+        <w:t>SELECT count(</w:t>
+      </w:r>
+      <w:proofErr w:type="spellStart"/>
+      <w:r>
+        <w:rPr>
+          <w:lang w:val="en-US"/>
+        </w:rPr>
+        <w:t>numero</w:t>
+      </w:r>
+      <w:proofErr w:type="spellEnd"/>
+      <w:r>
+        <w:rPr>
+          <w:lang w:val="en-US"/>
+        </w:rPr>
+        <w:t xml:space="preserve">) FROM </w:t>
+      </w:r>
+      <w:proofErr w:type="spellStart"/>
+      <w:r>
+        <w:rPr>
+          <w:lang w:val="en-US"/>
+        </w:rPr>
+        <w:t>cliente</w:t>
+      </w:r>
+      <w:proofErr w:type="spellEnd"/>
+      <w:r>
+        <w:rPr>
+          <w:lang w:val="en-US"/>
+        </w:rPr>
+        <w:t>;</w:t>
+      </w:r>
+    </w:p>
+    <w:p>
+      <w:pPr>
+        <w:rPr>
+          <w:lang w:val="en-US"/>
+        </w:rPr>
+      </w:pPr>
+      <w:r>
+        <w:rPr>
+          <w:lang w:val="en-US"/>
+        </w:rPr>
+        <w:t>SELECT count(</w:t>
+      </w:r>
+      <w:proofErr w:type="spellStart"/>
+      <w:r>
+        <w:rPr>
+          <w:lang w:val="en-US"/>
+        </w:rPr>
+        <w:t>numero</w:t>
+      </w:r>
+      <w:proofErr w:type="spellEnd"/>
+      <w:r>
+        <w:rPr>
+          <w:lang w:val="en-US"/>
+        </w:rPr>
+        <w:t xml:space="preserve">), email FROM </w:t>
+      </w:r>
+      <w:proofErr w:type="spellStart"/>
+      <w:r>
+        <w:rPr>
+          <w:lang w:val="en-US"/>
+        </w:rPr>
+        <w:t>cliente</w:t>
+      </w:r>
+      <w:proofErr w:type="spellEnd"/>
+      <w:r>
+        <w:rPr>
+          <w:lang w:val="en-US"/>
+        </w:rPr>
+        <w:t xml:space="preserve"> WHERE email LIKE '%</w:t>
+      </w:r>
+      <w:proofErr w:type="spellStart"/>
+      <w:r>
+        <w:rPr>
+          <w:lang w:val="en-US"/>
+        </w:rPr>
+        <w:t>gmail</w:t>
+      </w:r>
+      <w:proofErr w:type="spellEnd"/>
+      <w:r>
+        <w:rPr>
+          <w:lang w:val="en-US"/>
+        </w:rPr>
+        <w:t xml:space="preserve">%' GROUP BY email; </w:t>
+      </w:r>
+    </w:p>
+    <w:p>
+      <w:pPr>
+        <w:rPr>
+          <w:lang w:val="en-US"/>
+        </w:rPr>
+      </w:pPr>
+      <w:r>
+        <w:rPr>
+          <w:lang w:val="en-US"/>
+        </w:rPr>
+        <w:lastRenderedPageBreak/>
+        <w:t xml:space="preserve">SELECT MAX(NUMERO) from </w:t>
+      </w:r>
+      <w:proofErr w:type="spellStart"/>
+      <w:r>
+        <w:rPr>
+          <w:lang w:val="en-US"/>
+        </w:rPr>
+        <w:t>cliente</w:t>
+      </w:r>
+      <w:proofErr w:type="spellEnd"/>
+      <w:r>
+        <w:rPr>
+          <w:lang w:val="en-US"/>
+        </w:rPr>
+        <w:t>;</w:t>
+      </w:r>
+    </w:p>
+    <w:p>
+      <w:pPr>
+        <w:rPr>
+          <w:lang w:val="en-US"/>
+        </w:rPr>
+      </w:pPr>
+      <w:r>
+        <w:rPr>
+          <w:lang w:val="en-US"/>
+        </w:rPr>
+        <w:t xml:space="preserve">SELECT MIN(NUMERO) from </w:t>
+      </w:r>
+      <w:proofErr w:type="spellStart"/>
+      <w:r>
+        <w:rPr>
+          <w:lang w:val="en-US"/>
+        </w:rPr>
+        <w:t>cliente</w:t>
+      </w:r>
+      <w:proofErr w:type="spellEnd"/>
+      <w:r>
+        <w:rPr>
+          <w:lang w:val="en-US"/>
+        </w:rPr>
+        <w:t>;</w:t>
+      </w:r>
+    </w:p>
+    <w:p>
+      <w:pPr>
+        <w:rPr>
+          <w:lang w:val="en-US"/>
+        </w:rPr>
+      </w:pPr>
+      <w:r>
+        <w:rPr>
+          <w:lang w:val="en-US"/>
+        </w:rPr>
+        <w:t xml:space="preserve">SELECT </w:t>
+      </w:r>
+      <w:proofErr w:type="gramStart"/>
+      <w:r>
+        <w:rPr>
+          <w:lang w:val="en-US"/>
+        </w:rPr>
+        <w:t>MAX(</w:t>
+      </w:r>
+      <w:proofErr w:type="gramEnd"/>
+      <w:r>
+        <w:rPr>
+          <w:lang w:val="en-US"/>
+        </w:rPr>
+        <w:t xml:space="preserve">valor) FROM </w:t>
+      </w:r>
+      <w:proofErr w:type="spellStart"/>
+      <w:r>
+        <w:rPr>
+          <w:lang w:val="en-US"/>
+        </w:rPr>
+        <w:t>cliente_transacoes</w:t>
+      </w:r>
+      <w:proofErr w:type="spellEnd"/>
+      <w:r>
+        <w:rPr>
+          <w:lang w:val="en-US"/>
+        </w:rPr>
+        <w:t>;</w:t>
+      </w:r>
+    </w:p>
+    <w:p>
+      <w:pPr>
+        <w:rPr>
+          <w:lang w:val="en-US"/>
+        </w:rPr>
+      </w:pPr>
+      <w:r>
+        <w:rPr>
+          <w:lang w:val="en-US"/>
+        </w:rPr>
+        <w:t xml:space="preserve">SELECT min(valor) FROM </w:t>
+      </w:r>
+      <w:proofErr w:type="spellStart"/>
+      <w:r>
+        <w:rPr>
+          <w:lang w:val="en-US"/>
+        </w:rPr>
+        <w:t>cliente_transacoes</w:t>
+      </w:r>
+      <w:proofErr w:type="spellEnd"/>
+      <w:r>
+        <w:rPr>
+          <w:lang w:val="en-US"/>
+        </w:rPr>
+        <w:t>;</w:t>
+      </w:r>
+    </w:p>
+    <w:p>
+      <w:r>
+        <w:t xml:space="preserve">SELECT </w:t>
+      </w:r>
+      <w:proofErr w:type="gramStart"/>
+      <w:r>
+        <w:t>MAX(</w:t>
+      </w:r>
+      <w:proofErr w:type="gramEnd"/>
+      <w:r>
+        <w:t xml:space="preserve">valor), </w:t>
+      </w:r>
+      <w:proofErr w:type="spellStart"/>
+      <w:r>
+        <w:t>tipo_transacao_id</w:t>
+      </w:r>
+      <w:proofErr w:type="spellEnd"/>
+      <w:r>
+        <w:t xml:space="preserve"> FROM </w:t>
+      </w:r>
+      <w:proofErr w:type="spellStart"/>
+      <w:r>
+        <w:t>cliente_transacoes</w:t>
+      </w:r>
+      <w:proofErr w:type="spellEnd"/>
+      <w:r>
+        <w:t xml:space="preserve"> GROUP BY </w:t>
+      </w:r>
+      <w:proofErr w:type="spellStart"/>
+      <w:r>
+        <w:t>tipo_transacao_id</w:t>
+      </w:r>
+      <w:proofErr w:type="spellEnd"/>
+      <w:r>
+        <w:t>;</w:t>
+      </w:r>
+    </w:p>
+    <w:p>
+      <w:r>
+        <w:t xml:space="preserve">SELECT </w:t>
+      </w:r>
+      <w:proofErr w:type="gramStart"/>
+      <w:r>
+        <w:t>MIN(</w:t>
+      </w:r>
+      <w:proofErr w:type="gramEnd"/>
+      <w:r>
+        <w:t xml:space="preserve">valor), </w:t>
+      </w:r>
+      <w:proofErr w:type="spellStart"/>
+      <w:r>
+        <w:t>tipo_transacao_id</w:t>
+      </w:r>
+      <w:proofErr w:type="spellEnd"/>
+      <w:r>
+        <w:t xml:space="preserve"> FROM </w:t>
+      </w:r>
+      <w:proofErr w:type="spellStart"/>
+      <w:r>
+        <w:t>cliente_transacoes</w:t>
+      </w:r>
+      <w:proofErr w:type="spellEnd"/>
+      <w:r>
+        <w:t xml:space="preserve"> GROUP BY </w:t>
+      </w:r>
+      <w:proofErr w:type="spellStart"/>
+      <w:r>
+        <w:t>tipo_transacao_id</w:t>
+      </w:r>
+      <w:proofErr w:type="spellEnd"/>
+      <w:r>
+        <w:t>;</w:t>
+      </w:r>
+    </w:p>
+    <w:p>
+      <w:pPr>
+        <w:rPr>
+          <w:lang w:val="en-US"/>
+        </w:rPr>
+      </w:pPr>
+      <w:r>
+        <w:rPr>
+          <w:lang w:val="en-US"/>
+        </w:rPr>
+        <w:t xml:space="preserve">SELECT COUNT(ID), </w:t>
+      </w:r>
+      <w:proofErr w:type="spellStart"/>
+      <w:r>
+        <w:rPr>
+          <w:lang w:val="en-US"/>
+        </w:rPr>
+        <w:t>tipo_transacao_id</w:t>
+      </w:r>
+      <w:proofErr w:type="spellEnd"/>
+      <w:r>
+        <w:rPr>
+          <w:lang w:val="en-US"/>
+        </w:rPr>
+        <w:t xml:space="preserve"> FROM </w:t>
+      </w:r>
+      <w:proofErr w:type="spellStart"/>
+      <w:r>
+        <w:rPr>
+          <w:lang w:val="en-US"/>
+        </w:rPr>
+        <w:t>cliente_transacoes</w:t>
+      </w:r>
+      <w:proofErr w:type="spellEnd"/>
+      <w:r>
+        <w:rPr>
+          <w:lang w:val="en-US"/>
+        </w:rPr>
+        <w:t xml:space="preserve"> GROUP BY </w:t>
+      </w:r>
+      <w:proofErr w:type="spellStart"/>
+      <w:r>
+        <w:rPr>
+          <w:lang w:val="en-US"/>
+        </w:rPr>
+        <w:t>tipo_transacao_id</w:t>
+      </w:r>
+      <w:proofErr w:type="spellEnd"/>
+      <w:r>
+        <w:rPr>
+          <w:lang w:val="en-US"/>
+        </w:rPr>
+        <w:t xml:space="preserve"> HAVING </w:t>
+      </w:r>
+      <w:proofErr w:type="gramStart"/>
+      <w:r>
+        <w:rPr>
+          <w:lang w:val="en-US"/>
+        </w:rPr>
+        <w:t>COUNT(</w:t>
+      </w:r>
+      <w:proofErr w:type="gramEnd"/>
+      <w:r>
+        <w:rPr>
+          <w:lang w:val="en-US"/>
+        </w:rPr>
+        <w:t>1) &gt; 150;</w:t>
+      </w:r>
+    </w:p>
+    <w:p>
+      <w:r>
+        <w:t xml:space="preserve">SELECT </w:t>
+      </w:r>
+      <w:proofErr w:type="gramStart"/>
+      <w:r>
+        <w:t>SUM(</w:t>
+      </w:r>
+      <w:proofErr w:type="gramEnd"/>
+      <w:r>
+        <w:t xml:space="preserve">valor) FROM </w:t>
+      </w:r>
+      <w:proofErr w:type="spellStart"/>
+      <w:r>
+        <w:t>cliente_transacoes</w:t>
+      </w:r>
+      <w:proofErr w:type="spellEnd"/>
+      <w:r>
+        <w:t xml:space="preserve"> ;</w:t>
+      </w:r>
+    </w:p>
+    <w:p>
+      <w:r>
+        <w:t xml:space="preserve">SELECT </w:t>
+      </w:r>
+      <w:proofErr w:type="gramStart"/>
+      <w:r>
+        <w:t>SUM(</w:t>
+      </w:r>
+      <w:proofErr w:type="gramEnd"/>
+      <w:r>
+        <w:t xml:space="preserve">valor), </w:t>
+      </w:r>
+      <w:proofErr w:type="spellStart"/>
+      <w:r>
+        <w:t>tipo_transacao_id</w:t>
+      </w:r>
+      <w:proofErr w:type="spellEnd"/>
+      <w:r>
+        <w:t xml:space="preserve"> FROM </w:t>
+      </w:r>
+      <w:proofErr w:type="spellStart"/>
+      <w:r>
+        <w:t>cliente_transacoes</w:t>
+      </w:r>
+      <w:proofErr w:type="spellEnd"/>
+      <w:r>
+        <w:t xml:space="preserve"> GROUP BY   </w:t>
+      </w:r>
+      <w:proofErr w:type="spellStart"/>
+      <w:r>
+        <w:t>tipo_transacao_id</w:t>
+      </w:r>
+      <w:proofErr w:type="spellEnd"/>
+      <w:r>
+        <w:t xml:space="preserve"> ORDER BY </w:t>
+      </w:r>
+      <w:proofErr w:type="spellStart"/>
+      <w:r>
+        <w:t>tipo_transacao_id</w:t>
+      </w:r>
+      <w:proofErr w:type="spellEnd"/>
+      <w:r>
+        <w:t xml:space="preserve"> DESC; </w:t>
+      </w:r>
+    </w:p>
+    <w:p>
+      <w:pPr>
+        <w:rPr>
+          <w:color w:val="FF0000"/>
+        </w:rPr>
+      </w:pPr>
+    </w:p>
+    <w:p>
+      <w:pPr>
+        <w:rPr>
+          <w:color w:val="FF0000"/>
+        </w:rPr>
+      </w:pPr>
+    </w:p>
+    <w:p>
+      <w:pPr>
+        <w:rPr>
+          <w:color w:val="FF0000"/>
+        </w:rPr>
+      </w:pPr>
+      <w:r>
+        <w:rPr>
+          <w:noProof/>
+        </w:rPr>
+        <w:drawing>
+          <wp:inline distT="0" distB="0" distL="0" distR="0" wp14:anchorId="0ABA2E0D" wp14:editId="37C7E60B">
+            <wp:extent cx="5400040" cy="2767054"/>
+            <wp:effectExtent l="0" t="0" r="0" b="0"/>
+            <wp:docPr id="16" name="Imagem 16"/>
+            <wp:cNvGraphicFramePr>
+              <a:graphicFrameLocks xmlns:a="http://schemas.openxmlformats.org/drawingml/2006/main" noChangeAspect="1"/>
+            </wp:cNvGraphicFramePr>
+            <a:graphic xmlns:a="http://schemas.openxmlformats.org/drawingml/2006/main">
+              <a:graphicData uri="http://schemas.openxmlformats.org/drawingml/2006/picture">
+                <pic:pic xmlns:pic="http://schemas.openxmlformats.org/drawingml/2006/picture">
+                  <pic:nvPicPr>
+                    <pic:cNvPr id="1" name=""/>
+                    <pic:cNvPicPr/>
+                  </pic:nvPicPr>
+                  <pic:blipFill>
+                    <a:blip r:embed="rId22"/>
+                    <a:stretch>
+                      <a:fillRect/>
+                    </a:stretch>
+                  </pic:blipFill>
+                  <pic:spPr>
+                    <a:xfrm>
+                      <a:off x="0" y="0"/>
+                      <a:ext cx="5406378" cy="2770301"/>
+                    </a:xfrm>
+                    <a:prstGeom prst="rect">
+                      <a:avLst/>
+                    </a:prstGeom>
+                  </pic:spPr>
+                </pic:pic>
+              </a:graphicData>
+            </a:graphic>
+          </wp:inline>
+        </w:drawing>
+      </w:r>
+    </w:p>
+    <w:p>
+      <w:pPr>
+        <w:rPr>
+          <w:color w:val="FF0000"/>
+        </w:rPr>
+      </w:pPr>
+    </w:p>
+    <w:p>
+      <w:pPr>
+        <w:rPr>
+          <w:color w:val="FF0000"/>
+        </w:rPr>
+      </w:pPr>
+      <w:r>
+        <w:rPr>
+          <w:noProof/>
+        </w:rPr>
+        <w:lastRenderedPageBreak/>
+        <w:drawing>
+          <wp:inline distT="0" distB="0" distL="0" distR="0" wp14:anchorId="2E6017F6" wp14:editId="1713E62C">
+            <wp:extent cx="5399405" cy="3323646"/>
+            <wp:effectExtent l="0" t="0" r="0" b="0"/>
+            <wp:docPr id="17" name="Imagem 17"/>
+            <wp:cNvGraphicFramePr>
+              <a:graphicFrameLocks xmlns:a="http://schemas.openxmlformats.org/drawingml/2006/main" noChangeAspect="1"/>
+            </wp:cNvGraphicFramePr>
+            <a:graphic xmlns:a="http://schemas.openxmlformats.org/drawingml/2006/main">
+              <a:graphicData uri="http://schemas.openxmlformats.org/drawingml/2006/picture">
+                <pic:pic xmlns:pic="http://schemas.openxmlformats.org/drawingml/2006/picture">
+                  <pic:nvPicPr>
+                    <pic:cNvPr id="1" name=""/>
+                    <pic:cNvPicPr/>
+                  </pic:nvPicPr>
+                  <pic:blipFill>
+                    <a:blip r:embed="rId23"/>
+                    <a:stretch>
+                      <a:fillRect/>
+                    </a:stretch>
+                  </pic:blipFill>
+                  <pic:spPr>
+                    <a:xfrm>
+                      <a:off x="0" y="0"/>
+                      <a:ext cx="5460492" cy="3361249"/>
+                    </a:xfrm>
+                    <a:prstGeom prst="rect">
+                      <a:avLst/>
+                    </a:prstGeom>
+                  </pic:spPr>
+                </pic:pic>
+              </a:graphicData>
+            </a:graphic>
+          </wp:inline>
+        </w:drawing>
+      </w:r>
+    </w:p>
+    <w:p>
+      <w:pPr>
+        <w:rPr>
+          <w:color w:val="FF0000"/>
+        </w:rPr>
+      </w:pPr>
+      <w:r>
+        <w:rPr>
+          <w:noProof/>
+        </w:rPr>
+        <w:drawing>
+          <wp:inline distT="0" distB="0" distL="0" distR="0" wp14:anchorId="00ABD03D" wp14:editId="3DF5A557">
+            <wp:extent cx="5398934" cy="2361538"/>
+            <wp:effectExtent l="0" t="0" r="0" b="1270"/>
+            <wp:docPr id="18" name="Imagem 18"/>
+            <wp:cNvGraphicFramePr>
+              <a:graphicFrameLocks xmlns:a="http://schemas.openxmlformats.org/drawingml/2006/main" noChangeAspect="1"/>
+            </wp:cNvGraphicFramePr>
+            <a:graphic xmlns:a="http://schemas.openxmlformats.org/drawingml/2006/main">
+              <a:graphicData uri="http://schemas.openxmlformats.org/drawingml/2006/picture">
+                <pic:pic xmlns:pic="http://schemas.openxmlformats.org/drawingml/2006/picture">
+                  <pic:nvPicPr>
+                    <pic:cNvPr id="1" name=""/>
+                    <pic:cNvPicPr/>
+                  </pic:nvPicPr>
+                  <pic:blipFill>
+                    <a:blip r:embed="rId24"/>
+                    <a:stretch>
+                      <a:fillRect/>
+                    </a:stretch>
+                  </pic:blipFill>
+                  <pic:spPr>
+                    <a:xfrm>
+                      <a:off x="0" y="0"/>
+                      <a:ext cx="5443183" cy="2380893"/>
+                    </a:xfrm>
+                    <a:prstGeom prst="rect">
+                      <a:avLst/>
+                    </a:prstGeom>
+                  </pic:spPr>
+                </pic:pic>
+              </a:graphicData>
+            </a:graphic>
+          </wp:inline>
+        </w:drawing>
+      </w:r>
+    </w:p>
+    <w:p>
+      <w:pPr>
+        <w:rPr>
+          <w:color w:val="FF0000"/>
+        </w:rPr>
+      </w:pPr>
+      <w:r>
+        <w:rPr>
+          <w:noProof/>
+        </w:rPr>
+        <w:drawing>
+          <wp:inline distT="0" distB="0" distL="0" distR="0" wp14:anchorId="08A94BA5" wp14:editId="23D07E39">
+            <wp:extent cx="5400040" cy="2886324"/>
+            <wp:effectExtent l="0" t="0" r="0" b="9525"/>
+            <wp:docPr id="20" name="Imagem 20"/>
+            <wp:cNvGraphicFramePr>
+              <a:graphicFrameLocks xmlns:a="http://schemas.openxmlformats.org/drawingml/2006/main" noChangeAspect="1"/>
+            </wp:cNvGraphicFramePr>
+            <a:graphic xmlns:a="http://schemas.openxmlformats.org/drawingml/2006/main">
+              <a:graphicData uri="http://schemas.openxmlformats.org/drawingml/2006/picture">
+                <pic:pic xmlns:pic="http://schemas.openxmlformats.org/drawingml/2006/picture">
+                  <pic:nvPicPr>
+                    <pic:cNvPr id="1" name=""/>
+                    <pic:cNvPicPr/>
+                  </pic:nvPicPr>
+                  <pic:blipFill>
+                    <a:blip r:embed="rId25"/>
+                    <a:stretch>
+                      <a:fillRect/>
+                    </a:stretch>
+                  </pic:blipFill>
+                  <pic:spPr>
+                    <a:xfrm>
+                      <a:off x="0" y="0"/>
+                      <a:ext cx="5418062" cy="2895957"/>
+                    </a:xfrm>
+                    <a:prstGeom prst="rect">
+                      <a:avLst/>
+                    </a:prstGeom>
+                  </pic:spPr>
+                </pic:pic>
+              </a:graphicData>
+            </a:graphic>
+          </wp:inline>
+        </w:drawing>
+      </w:r>
+    </w:p>
+    <w:p>
+      <w:pPr>
+        <w:rPr>
+          <w:color w:val="FF0000"/>
+        </w:rPr>
+      </w:pPr>
+      <w:r>
+        <w:rPr>
+          <w:noProof/>
+        </w:rPr>
+        <w:lastRenderedPageBreak/>
+        <w:drawing>
+          <wp:inline distT="0" distB="0" distL="0" distR="0" wp14:anchorId="7B28A103" wp14:editId="750BDBA2">
+            <wp:extent cx="5399332" cy="3975653"/>
+            <wp:effectExtent l="0" t="0" r="0" b="6350"/>
+            <wp:docPr id="21" name="Imagem 21"/>
+            <wp:cNvGraphicFramePr>
+              <a:graphicFrameLocks xmlns:a="http://schemas.openxmlformats.org/drawingml/2006/main" noChangeAspect="1"/>
+            </wp:cNvGraphicFramePr>
+            <a:graphic xmlns:a="http://schemas.openxmlformats.org/drawingml/2006/main">
+              <a:graphicData uri="http://schemas.openxmlformats.org/drawingml/2006/picture">
+                <pic:pic xmlns:pic="http://schemas.openxmlformats.org/drawingml/2006/picture">
+                  <pic:nvPicPr>
+                    <pic:cNvPr id="1" name=""/>
+                    <pic:cNvPicPr/>
+                  </pic:nvPicPr>
+                  <pic:blipFill>
+                    <a:blip r:embed="rId26"/>
+                    <a:stretch>
+                      <a:fillRect/>
+                    </a:stretch>
+                  </pic:blipFill>
+                  <pic:spPr>
+                    <a:xfrm>
+                      <a:off x="0" y="0"/>
+                      <a:ext cx="5431067" cy="3999020"/>
+                    </a:xfrm>
+                    <a:prstGeom prst="rect">
+                      <a:avLst/>
+                    </a:prstGeom>
+                  </pic:spPr>
+                </pic:pic>
+              </a:graphicData>
+            </a:graphic>
+          </wp:inline>
+        </w:drawing>
+      </w:r>
+    </w:p>
+    <w:p>
+      <w:pPr>
+        <w:rPr>
+          <w:color w:val="FF0000"/>
+        </w:rPr>
+      </w:pPr>
+      <w:r>
+        <w:rPr>
+          <w:noProof/>
+        </w:rPr>
+        <w:drawing>
+          <wp:inline distT="0" distB="0" distL="0" distR="0" wp14:anchorId="296820E9" wp14:editId="0BCBE59A">
+            <wp:extent cx="4999762" cy="4118776"/>
+            <wp:effectExtent l="0" t="0" r="0" b="0"/>
+            <wp:docPr id="22" name="Imagem 22"/>
+            <wp:cNvGraphicFramePr>
+              <a:graphicFrameLocks xmlns:a="http://schemas.openxmlformats.org/drawingml/2006/main" noChangeAspect="1"/>
+            </wp:cNvGraphicFramePr>
+            <a:graphic xmlns:a="http://schemas.openxmlformats.org/drawingml/2006/main">
+              <a:graphicData uri="http://schemas.openxmlformats.org/drawingml/2006/picture">
+                <pic:pic xmlns:pic="http://schemas.openxmlformats.org/drawingml/2006/picture">
+                  <pic:nvPicPr>
+                    <pic:cNvPr id="1" name=""/>
+                    <pic:cNvPicPr/>
+                  </pic:nvPicPr>
+                  <pic:blipFill>
+                    <a:blip r:embed="rId27"/>
+                    <a:stretch>
+                      <a:fillRect/>
+                    </a:stretch>
+                  </pic:blipFill>
+                  <pic:spPr>
+                    <a:xfrm>
+                      <a:off x="0" y="0"/>
+                      <a:ext cx="5010963" cy="4128003"/>
+                    </a:xfrm>
+                    <a:prstGeom prst="rect">
+                      <a:avLst/>
+                    </a:prstGeom>
+                  </pic:spPr>
+                </pic:pic>
+              </a:graphicData>
+            </a:graphic>
+          </wp:inline>
+        </w:drawing>
+      </w:r>
+    </w:p>
+    <w:p>
+      <w:pPr>
+        <w:rPr>
+          <w:color w:val="FF0000"/>
+        </w:rPr>
+      </w:pPr>
+    </w:p>
+    <w:p>
+      <w:pPr>
+        <w:rPr>
+          <w:color w:val="FF0000"/>
+        </w:rPr>
+      </w:pPr>
+    </w:p>
+    <w:p>
+      <w:pPr>
+        <w:rPr>
+          <w:color w:val="FF0000"/>
+        </w:rPr>
+      </w:pPr>
+      <w:r>
+        <w:rPr>
+          <w:noProof/>
+        </w:rPr>
+        <w:lastRenderedPageBreak/>
+        <w:drawing>
+          <wp:inline distT="0" distB="0" distL="0" distR="0" wp14:anchorId="2E624006" wp14:editId="7DF50CE9">
+            <wp:extent cx="5400040" cy="3963035"/>
+            <wp:effectExtent l="0" t="0" r="0" b="0"/>
+            <wp:docPr id="23" name="Imagem 23"/>
+            <wp:cNvGraphicFramePr>
+              <a:graphicFrameLocks xmlns:a="http://schemas.openxmlformats.org/drawingml/2006/main" noChangeAspect="1"/>
+            </wp:cNvGraphicFramePr>
+            <a:graphic xmlns:a="http://schemas.openxmlformats.org/drawingml/2006/main">
+              <a:graphicData uri="http://schemas.openxmlformats.org/drawingml/2006/picture">
+                <pic:pic xmlns:pic="http://schemas.openxmlformats.org/drawingml/2006/picture">
+                  <pic:nvPicPr>
+                    <pic:cNvPr id="1" name=""/>
+                    <pic:cNvPicPr/>
+                  </pic:nvPicPr>
+                  <pic:blipFill>
+                    <a:blip r:embed="rId28"/>
+                    <a:stretch>
+                      <a:fillRect/>
+                    </a:stretch>
+                  </pic:blipFill>
+                  <pic:spPr>
+                    <a:xfrm>
+                      <a:off x="0" y="0"/>
+                      <a:ext cx="5400040" cy="3963035"/>
+                    </a:xfrm>
+                    <a:prstGeom prst="rect">
+                      <a:avLst/>
+                    </a:prstGeom>
+                  </pic:spPr>
+                </pic:pic>
+              </a:graphicData>
+            </a:graphic>
+          </wp:inline>
+        </w:drawing>
+      </w:r>
+    </w:p>
+    <w:p>
+      <w:pPr>
+        <w:rPr>
+          <w:color w:val="FF0000"/>
+        </w:rPr>
+      </w:pPr>
+    </w:p>
+    <w:p>
+      <w:pPr>
+        <w:rPr>
+          <w:color w:val="FF0000"/>
+        </w:rPr>
+      </w:pPr>
+    </w:p>
+    <w:p>
+      <w:pPr>
+        <w:rPr>
+          <w:color w:val="FF0000"/>
+        </w:rPr>
+      </w:pPr>
+      <w:r>
+        <w:rPr>
+          <w:noProof/>
+        </w:rPr>
+        <w:drawing>
+          <wp:inline distT="0" distB="0" distL="0" distR="0" wp14:anchorId="1D434A99" wp14:editId="3991914B">
+            <wp:extent cx="4600000" cy="3704762"/>
+            <wp:effectExtent l="0" t="0" r="0" b="0"/>
+            <wp:docPr id="24" name="Imagem 24"/>
+            <wp:cNvGraphicFramePr>
+              <a:graphicFrameLocks xmlns:a="http://schemas.openxmlformats.org/drawingml/2006/main" noChangeAspect="1"/>
+            </wp:cNvGraphicFramePr>
+            <a:graphic xmlns:a="http://schemas.openxmlformats.org/drawingml/2006/main">
+              <a:graphicData uri="http://schemas.openxmlformats.org/drawingml/2006/picture">
+                <pic:pic xmlns:pic="http://schemas.openxmlformats.org/drawingml/2006/picture">
+                  <pic:nvPicPr>
+                    <pic:cNvPr id="1" name=""/>
+                    <pic:cNvPicPr/>
+                  </pic:nvPicPr>
+                  <pic:blipFill>
+                    <a:blip r:embed="rId29"/>
+                    <a:stretch>
+                      <a:fillRect/>
+                    </a:stretch>
+                  </pic:blipFill>
+                  <pic:spPr>
+                    <a:xfrm>
+                      <a:off x="0" y="0"/>
+                      <a:ext cx="4600000" cy="3704762"/>
+                    </a:xfrm>
+                    <a:prstGeom prst="rect">
+                      <a:avLst/>
+                    </a:prstGeom>
+                  </pic:spPr>
+                </pic:pic>
+              </a:graphicData>
+            </a:graphic>
+          </wp:inline>
+        </w:drawing>
+      </w:r>
+    </w:p>
+    <w:p>
+      <w:pPr>
+        <w:rPr>
+          <w:color w:val="FF0000"/>
+        </w:rPr>
+      </w:pPr>
+    </w:p>
+    <w:p>
+      <w:pPr>
+        <w:rPr>
+          <w:color w:val="FF0000"/>
+        </w:rPr>
+      </w:pPr>
+      <w:r>
+        <w:rPr>
+          <w:noProof/>
+        </w:rPr>
+        <w:lastRenderedPageBreak/>
+        <w:drawing>
+          <wp:inline distT="0" distB="0" distL="0" distR="0" wp14:anchorId="71906340" wp14:editId="5AE6A822">
+            <wp:extent cx="5400040" cy="3760967"/>
+            <wp:effectExtent l="0" t="0" r="0" b="0"/>
+            <wp:docPr id="25" name="Imagem 25"/>
+            <wp:cNvGraphicFramePr>
+              <a:graphicFrameLocks xmlns:a="http://schemas.openxmlformats.org/drawingml/2006/main" noChangeAspect="1"/>
+            </wp:cNvGraphicFramePr>
+            <a:graphic xmlns:a="http://schemas.openxmlformats.org/drawingml/2006/main">
+              <a:graphicData uri="http://schemas.openxmlformats.org/drawingml/2006/picture">
+                <pic:pic xmlns:pic="http://schemas.openxmlformats.org/drawingml/2006/picture">
+                  <pic:nvPicPr>
+                    <pic:cNvPr id="1" name=""/>
+                    <pic:cNvPicPr/>
+                  </pic:nvPicPr>
+                  <pic:blipFill>
+                    <a:blip r:embed="rId30"/>
+                    <a:stretch>
+                      <a:fillRect/>
+                    </a:stretch>
+                  </pic:blipFill>
+                  <pic:spPr>
+                    <a:xfrm>
+                      <a:off x="0" y="0"/>
+                      <a:ext cx="5404328" cy="3763953"/>
+                    </a:xfrm>
+                    <a:prstGeom prst="rect">
+                      <a:avLst/>
+                    </a:prstGeom>
+                  </pic:spPr>
+                </pic:pic>
+              </a:graphicData>
+            </a:graphic>
+          </wp:inline>
+        </w:drawing>
+      </w:r>
+    </w:p>
+    <w:p>
+      <w:pPr>
+        <w:rPr>
+          <w:color w:val="FF0000"/>
+        </w:rPr>
+      </w:pPr>
+    </w:p>
+    <w:p>
+      <w:pPr>
+        <w:rPr>
+          <w:color w:val="FF0000"/>
+        </w:rPr>
+      </w:pPr>
+    </w:p>
+    <w:p>
+      <w:pPr>
+        <w:rPr>
+          <w:color w:val="FF0000"/>
+        </w:rPr>
+      </w:pPr>
+      <w:r>
+        <w:rPr>
+          <w:noProof/>
+        </w:rPr>
+        <w:drawing>
+          <wp:inline distT="0" distB="0" distL="0" distR="0" wp14:anchorId="21B91B1E" wp14:editId="47B6B69A">
+            <wp:extent cx="4961585" cy="3800723"/>
+            <wp:effectExtent l="0" t="0" r="0" b="0"/>
+            <wp:docPr id="26" name="Imagem 26"/>
+            <wp:cNvGraphicFramePr>
+              <a:graphicFrameLocks xmlns:a="http://schemas.openxmlformats.org/drawingml/2006/main" noChangeAspect="1"/>
+            </wp:cNvGraphicFramePr>
+            <a:graphic xmlns:a="http://schemas.openxmlformats.org/drawingml/2006/main">
+              <a:graphicData uri="http://schemas.openxmlformats.org/drawingml/2006/picture">
+                <pic:pic xmlns:pic="http://schemas.openxmlformats.org/drawingml/2006/picture">
+                  <pic:nvPicPr>
+                    <pic:cNvPr id="1" name=""/>
+                    <pic:cNvPicPr/>
+                  </pic:nvPicPr>
+                  <pic:blipFill>
+                    <a:blip r:embed="rId31"/>
+                    <a:stretch>
+                      <a:fillRect/>
+                    </a:stretch>
+                  </pic:blipFill>
+                  <pic:spPr>
+                    <a:xfrm>
+                      <a:off x="0" y="0"/>
+                      <a:ext cx="4972174" cy="3808834"/>
+                    </a:xfrm>
+                    <a:prstGeom prst="rect">
+                      <a:avLst/>
+                    </a:prstGeom>
+                  </pic:spPr>
+                </pic:pic>
+              </a:graphicData>
+            </a:graphic>
+          </wp:inline>
+        </w:drawing>
+      </w:r>
+    </w:p>
+    <w:p>
+      <w:pPr>
+        <w:rPr>
+          <w:color w:val="FF0000"/>
+        </w:rPr>
+      </w:pPr>
+    </w:p>
+    <w:p>
+      <w:pPr>
+        <w:rPr>
+          <w:color w:val="FF0000"/>
+        </w:rPr>
+      </w:pPr>
+    </w:p>
+    <w:p>
+      <w:pPr>
+        <w:spacing w:after="0"/>
+        <w:rPr>
+          <w:u w:val="single"/>
+        </w:rPr>
+      </w:pPr>
+      <w:proofErr w:type="spellStart"/>
+      <w:r>
+        <w:lastRenderedPageBreak/>
+        <w:t>with</w:t>
+      </w:r>
+      <w:proofErr w:type="spellEnd"/>
+      <w:r>
+        <w:t xml:space="preserve"> </w:t>
+      </w:r>
+      <w:proofErr w:type="spellStart"/>
+      <w:r>
+        <w:t>clientes_e_transacoes</w:t>
+      </w:r>
+      <w:proofErr w:type="spellEnd"/>
+      <w:r>
+        <w:t xml:space="preserve"> AS</w:t>
+      </w:r>
+      <w:r>
+        <w:t xml:space="preserve"> </w:t>
+      </w:r>
+      <w:r>
+        <w:t>(</w:t>
+      </w:r>
+    </w:p>
+    <w:p>
+      <w:pPr>
+        <w:spacing w:after="0"/>
+      </w:pPr>
+    </w:p>
+    <w:p>
+      <w:pPr>
+        <w:spacing w:after="0"/>
+      </w:pPr>
+      <w:r>
+        <w:t xml:space="preserve"> SELECT </w:t>
+      </w:r>
+      <w:proofErr w:type="spellStart"/>
+      <w:proofErr w:type="gramStart"/>
+      <w:r>
+        <w:t>cliente.nome</w:t>
+      </w:r>
+      <w:proofErr w:type="spellEnd"/>
+      <w:proofErr w:type="gramEnd"/>
+      <w:r>
+        <w:t xml:space="preserve"> as </w:t>
+      </w:r>
+      <w:proofErr w:type="spellStart"/>
+      <w:r>
+        <w:t>cliente_nome</w:t>
+      </w:r>
+      <w:proofErr w:type="spellEnd"/>
+      <w:r>
+        <w:t xml:space="preserve">, </w:t>
+      </w:r>
+    </w:p>
+    <w:p>
+      <w:pPr>
+        <w:spacing w:after="0"/>
+      </w:pPr>
+      <w:r>
+        <w:t xml:space="preserve">        </w:t>
+      </w:r>
+      <w:proofErr w:type="spellStart"/>
+      <w:r>
+        <w:t>tipo_</w:t>
+      </w:r>
+      <w:proofErr w:type="gramStart"/>
+      <w:r>
+        <w:t>transacao.nome</w:t>
+      </w:r>
+      <w:proofErr w:type="spellEnd"/>
+      <w:proofErr w:type="gramEnd"/>
+      <w:r>
+        <w:t xml:space="preserve"> AS </w:t>
+      </w:r>
+      <w:proofErr w:type="spellStart"/>
+      <w:r>
+        <w:t>tipo_transacao_nome</w:t>
+      </w:r>
+      <w:proofErr w:type="spellEnd"/>
+      <w:r>
+        <w:t>,</w:t>
+      </w:r>
+    </w:p>
+    <w:p>
+      <w:pPr>
+        <w:spacing w:after="0"/>
+      </w:pPr>
+      <w:r>
+        <w:t xml:space="preserve">        </w:t>
+      </w:r>
+      <w:proofErr w:type="spellStart"/>
+      <w:r>
+        <w:t>cliente_</w:t>
+      </w:r>
+      <w:proofErr w:type="gramStart"/>
+      <w:r>
+        <w:t>transacoes.valor</w:t>
+      </w:r>
+      <w:proofErr w:type="spellEnd"/>
+      <w:proofErr w:type="gramEnd"/>
+      <w:r>
+        <w:t xml:space="preserve"> AS </w:t>
+      </w:r>
+      <w:proofErr w:type="spellStart"/>
+      <w:r>
+        <w:t>tipo_transacao_valor</w:t>
+      </w:r>
+      <w:proofErr w:type="spellEnd"/>
+      <w:r>
+        <w:t xml:space="preserve"> </w:t>
+      </w:r>
+    </w:p>
+    <w:p>
+      <w:pPr>
+        <w:spacing w:after="0"/>
+      </w:pPr>
+      <w:r>
+        <w:t xml:space="preserve"> FROM </w:t>
+      </w:r>
+      <w:proofErr w:type="spellStart"/>
+      <w:r>
+        <w:t>cliente_transacoes</w:t>
+      </w:r>
+      <w:proofErr w:type="spellEnd"/>
+    </w:p>
+    <w:p>
+      <w:pPr>
+        <w:spacing w:after="0"/>
+      </w:pPr>
+      <w:r>
+        <w:t xml:space="preserve"> JOIN cliente ON </w:t>
+      </w:r>
+      <w:proofErr w:type="spellStart"/>
+      <w:proofErr w:type="gramStart"/>
+      <w:r>
+        <w:t>cliente.numero</w:t>
+      </w:r>
+      <w:proofErr w:type="spellEnd"/>
+      <w:proofErr w:type="gramEnd"/>
+      <w:r>
+        <w:t xml:space="preserve"> = </w:t>
+      </w:r>
+      <w:proofErr w:type="spellStart"/>
+      <w:r>
+        <w:t>cliente_transacoes.cliente_numero</w:t>
+      </w:r>
+      <w:proofErr w:type="spellEnd"/>
+    </w:p>
+    <w:p>
+      <w:pPr>
+        <w:spacing w:after="0"/>
+      </w:pPr>
+      <w:r>
+        <w:t xml:space="preserve"> JOIN </w:t>
+      </w:r>
+      <w:proofErr w:type="spellStart"/>
+      <w:r>
+        <w:t>tipo_transacao</w:t>
+      </w:r>
+      <w:proofErr w:type="spellEnd"/>
+      <w:r>
+        <w:t xml:space="preserve"> ON tipo_transacao.id = </w:t>
+      </w:r>
+      <w:proofErr w:type="spellStart"/>
+      <w:r>
+        <w:t>cliente_</w:t>
+      </w:r>
+      <w:proofErr w:type="gramStart"/>
+      <w:r>
+        <w:t>transacoes.tipo</w:t>
+      </w:r>
+      <w:proofErr w:type="gramEnd"/>
+      <w:r>
+        <w:t>_transacao_id</w:t>
+      </w:r>
+      <w:proofErr w:type="spellEnd"/>
+    </w:p>
+    <w:p>
+      <w:pPr>
+        <w:spacing w:after="0"/>
+      </w:pPr>
+      <w:r>
+        <w:t>)</w:t>
+      </w:r>
+    </w:p>
+    <w:p>
+      <w:pPr>
+        <w:spacing w:after="0"/>
+      </w:pPr>
+      <w:r>
+        <w:t xml:space="preserve">SELECT </w:t>
+      </w:r>
+      <w:proofErr w:type="spellStart"/>
+      <w:r>
+        <w:t>cliente_nome</w:t>
+      </w:r>
+      <w:proofErr w:type="spellEnd"/>
+      <w:r>
+        <w:t xml:space="preserve">, </w:t>
+      </w:r>
+      <w:proofErr w:type="spellStart"/>
+      <w:r>
+        <w:t>tipo_transacao_</w:t>
+      </w:r>
+      <w:proofErr w:type="gramStart"/>
+      <w:r>
+        <w:t>nome,tipo</w:t>
+      </w:r>
+      <w:proofErr w:type="gramEnd"/>
+      <w:r>
+        <w:t>_transacao_valor</w:t>
+      </w:r>
+      <w:proofErr w:type="spellEnd"/>
+    </w:p>
+    <w:p>
+      <w:pPr>
+        <w:spacing w:after="0"/>
+      </w:pPr>
+      <w:r>
+        <w:t xml:space="preserve">FROM </w:t>
+      </w:r>
+      <w:proofErr w:type="spellStart"/>
+      <w:r>
+        <w:t>clientes_e_transacoes</w:t>
+      </w:r>
+      <w:proofErr w:type="spellEnd"/>
+      <w:r>
+        <w:t xml:space="preserve">; </w:t>
+      </w:r>
+    </w:p>
+    <w:p>
+      <w:pPr>
+        <w:spacing w:after="0"/>
+      </w:pPr>
+    </w:p>
+    <w:p>
+      <w:pPr>
+        <w:spacing w:after="0"/>
+      </w:pPr>
+    </w:p>
+    <w:p>
+      <w:pPr>
+        <w:spacing w:after="0"/>
+      </w:pPr>
+      <w:proofErr w:type="spellStart"/>
+      <w:r>
+        <w:t>with</w:t>
+      </w:r>
+      <w:proofErr w:type="spellEnd"/>
+      <w:r>
+        <w:t xml:space="preserve"> </w:t>
+      </w:r>
+      <w:proofErr w:type="spellStart"/>
+      <w:r>
+        <w:t>clientes_e_transacoes</w:t>
+      </w:r>
+      <w:proofErr w:type="spellEnd"/>
+      <w:r>
+        <w:t xml:space="preserve"> AS</w:t>
+      </w:r>
+      <w:r>
+        <w:t xml:space="preserve"> </w:t>
+      </w:r>
+      <w:r>
+        <w:t>(</w:t>
+      </w:r>
+    </w:p>
+    <w:p>
+      <w:pPr>
+        <w:spacing w:after="0"/>
+      </w:pPr>
+    </w:p>
+    <w:p>
+      <w:pPr>
+        <w:spacing w:after="0"/>
+      </w:pPr>
+      <w:r>
+        <w:t xml:space="preserve"> SELECT </w:t>
+      </w:r>
+      <w:proofErr w:type="spellStart"/>
+      <w:proofErr w:type="gramStart"/>
+      <w:r>
+        <w:t>cliente.nome</w:t>
+      </w:r>
+      <w:proofErr w:type="spellEnd"/>
+      <w:proofErr w:type="gramEnd"/>
+      <w:r>
+        <w:t xml:space="preserve"> as </w:t>
+      </w:r>
+      <w:proofErr w:type="spellStart"/>
+      <w:r>
+        <w:t>cliente_nome</w:t>
+      </w:r>
+      <w:proofErr w:type="spellEnd"/>
+      <w:r>
+        <w:t xml:space="preserve">, </w:t>
+      </w:r>
+    </w:p>
+    <w:p>
+      <w:pPr>
+        <w:spacing w:after="0"/>
+      </w:pPr>
+      <w:r>
+        <w:t xml:space="preserve">        </w:t>
+      </w:r>
+      <w:proofErr w:type="spellStart"/>
+      <w:r>
+        <w:t>tipo_</w:t>
+      </w:r>
+      <w:proofErr w:type="gramStart"/>
+      <w:r>
+        <w:t>transacao.nome</w:t>
+      </w:r>
+      <w:proofErr w:type="spellEnd"/>
+      <w:proofErr w:type="gramEnd"/>
+      <w:r>
+        <w:t xml:space="preserve"> AS </w:t>
+      </w:r>
+      <w:proofErr w:type="spellStart"/>
+      <w:r>
+        <w:t>tipo_transacao_nome</w:t>
+      </w:r>
+      <w:proofErr w:type="spellEnd"/>
+      <w:r>
+        <w:t>,</w:t>
+      </w:r>
+    </w:p>
+    <w:p>
+      <w:pPr>
+        <w:spacing w:after="0"/>
+      </w:pPr>
+      <w:r>
+        <w:t xml:space="preserve">        </w:t>
+      </w:r>
+      <w:proofErr w:type="spellStart"/>
+      <w:r>
+        <w:t>cliente_</w:t>
+      </w:r>
+      <w:proofErr w:type="gramStart"/>
+      <w:r>
+        <w:t>transacoes.valor</w:t>
+      </w:r>
+      <w:proofErr w:type="spellEnd"/>
+      <w:proofErr w:type="gramEnd"/>
+      <w:r>
+        <w:t xml:space="preserve"> AS </w:t>
+      </w:r>
+      <w:proofErr w:type="spellStart"/>
+      <w:r>
+        <w:t>tipo_transacao_valor</w:t>
+      </w:r>
+      <w:proofErr w:type="spellEnd"/>
+      <w:r>
+        <w:t xml:space="preserve"> </w:t>
+      </w:r>
+    </w:p>
+    <w:p>
+      <w:pPr>
+        <w:spacing w:after="0"/>
+      </w:pPr>
+      <w:r>
+        <w:t xml:space="preserve"> FROM </w:t>
+      </w:r>
+      <w:proofErr w:type="spellStart"/>
+      <w:r>
+        <w:t>cliente_transacoes</w:t>
+      </w:r>
+      <w:proofErr w:type="spellEnd"/>
+    </w:p>
+    <w:p>
+      <w:pPr>
+        <w:spacing w:after="0"/>
+      </w:pPr>
+      <w:r>
+        <w:t xml:space="preserve"> JOIN cliente ON </w:t>
+      </w:r>
+      <w:proofErr w:type="spellStart"/>
+      <w:proofErr w:type="gramStart"/>
+      <w:r>
+        <w:t>cliente.numero</w:t>
+      </w:r>
+      <w:proofErr w:type="spellEnd"/>
+      <w:proofErr w:type="gramEnd"/>
+      <w:r>
+        <w:t xml:space="preserve"> = </w:t>
+      </w:r>
+      <w:proofErr w:type="spellStart"/>
+      <w:r>
+        <w:t>cliente_transacoes.cliente_numero</w:t>
+      </w:r>
+      <w:proofErr w:type="spellEnd"/>
+    </w:p>
+    <w:p>
+      <w:pPr>
+        <w:spacing w:after="0"/>
+      </w:pPr>
+      <w:r>
+        <w:t xml:space="preserve"> JOIN </w:t>
+      </w:r>
+      <w:proofErr w:type="spellStart"/>
+      <w:r>
+        <w:t>tipo_transacao</w:t>
+      </w:r>
+      <w:proofErr w:type="spellEnd"/>
+      <w:r>
+        <w:t xml:space="preserve"> ON tipo_transacao.id = </w:t>
+      </w:r>
+      <w:proofErr w:type="spellStart"/>
+      <w:r>
+        <w:t>cliente_</w:t>
+      </w:r>
+      <w:proofErr w:type="gramStart"/>
+      <w:r>
+        <w:t>transacoes.tipo</w:t>
+      </w:r>
+      <w:proofErr w:type="gramEnd"/>
+      <w:r>
+        <w:t>_transacao_id</w:t>
+      </w:r>
+      <w:proofErr w:type="spellEnd"/>
+    </w:p>
+    <w:p>
+      <w:pPr>
+        <w:spacing w:after="0"/>
+      </w:pPr>
+      <w:r>
+        <w:t xml:space="preserve"> JOIN banco ON </w:t>
+      </w:r>
+      <w:proofErr w:type="spellStart"/>
+      <w:proofErr w:type="gramStart"/>
+      <w:r>
+        <w:t>banco.numero</w:t>
+      </w:r>
+      <w:proofErr w:type="spellEnd"/>
+      <w:proofErr w:type="gramEnd"/>
+      <w:r>
+        <w:t xml:space="preserve"> = </w:t>
+      </w:r>
+      <w:proofErr w:type="spellStart"/>
+      <w:r>
+        <w:t>cliente_transacoes.banco_numero</w:t>
+      </w:r>
+      <w:proofErr w:type="spellEnd"/>
+      <w:r>
+        <w:t xml:space="preserve"> AND </w:t>
+      </w:r>
+      <w:proofErr w:type="spellStart"/>
+      <w:r>
+        <w:t>banco.nome</w:t>
+      </w:r>
+      <w:proofErr w:type="spellEnd"/>
+      <w:r>
+        <w:t xml:space="preserve"> ILIKE '%Itaú%'</w:t>
+      </w:r>
+    </w:p>
+    <w:p>
+      <w:pPr>
+        <w:spacing w:after="0"/>
+      </w:pPr>
+      <w:r>
+        <w:t>)</w:t>
+      </w:r>
+    </w:p>
+    <w:p>
+      <w:pPr>
+        <w:spacing w:after="0"/>
+      </w:pPr>
+      <w:r>
+        <w:t xml:space="preserve">SELECT </w:t>
+      </w:r>
+      <w:proofErr w:type="spellStart"/>
+      <w:r>
+        <w:t>cliente_nome</w:t>
+      </w:r>
+      <w:proofErr w:type="spellEnd"/>
+      <w:r>
+        <w:t xml:space="preserve">, </w:t>
+      </w:r>
+      <w:proofErr w:type="spellStart"/>
+      <w:r>
+        <w:t>tipo_transacao_</w:t>
+      </w:r>
+      <w:proofErr w:type="gramStart"/>
+      <w:r>
+        <w:t>nome,tipo</w:t>
+      </w:r>
+      <w:proofErr w:type="gramEnd"/>
+      <w:r>
+        <w:t>_transacao_valor</w:t>
+      </w:r>
+      <w:proofErr w:type="spellEnd"/>
+    </w:p>
+    <w:p>
+      <w:pPr>
+        <w:spacing w:after="0"/>
+      </w:pPr>
+      <w:r>
+        <w:t xml:space="preserve">FROM </w:t>
+      </w:r>
+      <w:proofErr w:type="spellStart"/>
+      <w:r>
+        <w:t>clientes_e_transacoes</w:t>
+      </w:r>
+      <w:proofErr w:type="spellEnd"/>
+      <w:r>
+        <w:t>;</w:t>
+      </w:r>
+    </w:p>
+    <w:p>
+      <w:pPr>
+        <w:spacing w:after="0"/>
+      </w:pPr>
+    </w:p>
+    <w:p>
+      <w:pPr>
+        <w:spacing w:after="0"/>
+      </w:pPr>
+    </w:p>
+    <w:p>
+      <w:pPr>
+        <w:spacing w:after="0"/>
+      </w:pPr>
+    </w:p>
+    <w:p>
+      <w:pPr>
+        <w:spacing w:after="0"/>
+        <w:jc w:val="center"/>
+        <w:rPr>
+          <w:color w:val="FF0000"/>
+        </w:rPr>
+      </w:pPr>
+      <w:r>
+        <w:rPr>
+          <w:color w:val="FF0000"/>
+        </w:rPr>
+        <w:t>CRIANDO VIEWS</w:t>
+      </w:r>
+    </w:p>
+    <w:p>
+      <w:pPr>
+        <w:spacing w:after="0"/>
+      </w:pPr>
+    </w:p>
+    <w:p>
+      <w:pPr>
+        <w:spacing w:after="0"/>
+        <w:rPr>
+          <w:lang w:val="en-US"/>
+        </w:rPr>
+      </w:pPr>
+      <w:r>
+        <w:rPr>
+          <w:lang w:val="en-US"/>
+        </w:rPr>
+        <w:t xml:space="preserve">CREATE OR REPLACE view </w:t>
+      </w:r>
+      <w:proofErr w:type="spellStart"/>
+      <w:r>
+        <w:rPr>
+          <w:lang w:val="en-US"/>
+        </w:rPr>
+        <w:t>vw_bancos</w:t>
+      </w:r>
+      <w:proofErr w:type="spellEnd"/>
+      <w:r>
+        <w:rPr>
+          <w:lang w:val="en-US"/>
+        </w:rPr>
+        <w:t xml:space="preserve"> AS (</w:t>
+      </w:r>
+    </w:p>
+    <w:p>
+      <w:pPr>
+        <w:spacing w:after="0"/>
+      </w:pPr>
+      <w:r>
+        <w:rPr>
+          <w:lang w:val="en-US"/>
+        </w:rPr>
+        <w:t xml:space="preserve">  </w:t>
+      </w:r>
+      <w:r>
+        <w:t xml:space="preserve">SELECT </w:t>
+      </w:r>
+      <w:proofErr w:type="spellStart"/>
+      <w:r>
+        <w:t>numero</w:t>
+      </w:r>
+      <w:proofErr w:type="spellEnd"/>
+      <w:r>
+        <w:t>, nome, ativo</w:t>
+      </w:r>
+    </w:p>
+    <w:p>
+      <w:pPr>
+        <w:spacing w:after="0"/>
+      </w:pPr>
+      <w:r>
+        <w:t xml:space="preserve">  FROM banco</w:t>
+      </w:r>
+    </w:p>
+    <w:p>
+      <w:pPr>
+        <w:spacing w:after="0"/>
+      </w:pPr>
+      <w:r>
+        <w:t>);</w:t>
+      </w:r>
+    </w:p>
+    <w:p>
+      <w:pPr>
+        <w:spacing w:after="0"/>
+      </w:pPr>
+    </w:p>
+    <w:p>
+      <w:pPr>
+        <w:spacing w:after="0"/>
+      </w:pPr>
+      <w:r>
+        <w:t xml:space="preserve">SELECT </w:t>
+      </w:r>
+      <w:proofErr w:type="spellStart"/>
+      <w:r>
+        <w:t>numero</w:t>
+      </w:r>
+      <w:proofErr w:type="spellEnd"/>
+      <w:r>
+        <w:t xml:space="preserve">, nome, ativo </w:t>
+      </w:r>
+    </w:p>
+    <w:p>
+      <w:pPr>
+        <w:spacing w:after="0"/>
+      </w:pPr>
+      <w:r>
+        <w:t xml:space="preserve">FROM </w:t>
+      </w:r>
+      <w:proofErr w:type="spellStart"/>
+      <w:r>
+        <w:t>vw_bancos</w:t>
+      </w:r>
+      <w:proofErr w:type="spellEnd"/>
+      <w:r>
+        <w:t>;</w:t>
+      </w:r>
+    </w:p>
+    <w:p>
+      <w:pPr>
+        <w:spacing w:after="0"/>
+      </w:pPr>
+    </w:p>
+    <w:p>
+      <w:pPr>
+        <w:spacing w:after="0"/>
+        <w:rPr>
+          <w:lang w:val="en-US"/>
+        </w:rPr>
+      </w:pPr>
+      <w:r>
+        <w:rPr>
+          <w:lang w:val="en-US"/>
+        </w:rPr>
+        <w:t>CREATE OR REPLACE VIEW vw_banco_2(</w:t>
+      </w:r>
+    </w:p>
+    <w:p>
+      <w:pPr>
+        <w:spacing w:after="0"/>
+      </w:pPr>
+      <w:r>
+        <w:rPr>
+          <w:lang w:val="en-US"/>
+        </w:rPr>
+        <w:t xml:space="preserve">   </w:t>
+      </w:r>
+      <w:proofErr w:type="spellStart"/>
+      <w:r>
+        <w:t>banco_numero</w:t>
+      </w:r>
+      <w:proofErr w:type="spellEnd"/>
+      <w:r>
+        <w:t xml:space="preserve">, </w:t>
+      </w:r>
+      <w:proofErr w:type="spellStart"/>
+      <w:r>
+        <w:t>banco_nome</w:t>
+      </w:r>
+      <w:proofErr w:type="spellEnd"/>
+      <w:r>
+        <w:t xml:space="preserve">, </w:t>
+      </w:r>
+      <w:proofErr w:type="spellStart"/>
+      <w:r>
+        <w:t>banco_ativo</w:t>
+      </w:r>
+      <w:proofErr w:type="spellEnd"/>
+      <w:r>
+        <w:t xml:space="preserve">) </w:t>
+      </w:r>
+    </w:p>
+    <w:p>
+      <w:pPr>
+        <w:spacing w:after="0"/>
+      </w:pPr>
+      <w:r>
+        <w:t xml:space="preserve"> AS</w:t>
+      </w:r>
+    </w:p>
+    <w:p>
+      <w:pPr>
+        <w:spacing w:after="0"/>
+      </w:pPr>
+      <w:r>
+        <w:t xml:space="preserve"> (</w:t>
+      </w:r>
+    </w:p>
+    <w:p>
+      <w:pPr>
+        <w:spacing w:after="0"/>
+      </w:pPr>
+      <w:r>
+        <w:t xml:space="preserve">    SELECT </w:t>
+      </w:r>
+      <w:proofErr w:type="spellStart"/>
+      <w:r>
+        <w:t>numero</w:t>
+      </w:r>
+      <w:proofErr w:type="spellEnd"/>
+      <w:r>
+        <w:t>, nome, ativo</w:t>
+      </w:r>
+    </w:p>
+    <w:p>
+      <w:pPr>
+        <w:spacing w:after="0"/>
+      </w:pPr>
+      <w:r>
+        <w:t xml:space="preserve">    FROM banco</w:t>
+      </w:r>
+    </w:p>
+    <w:p>
+      <w:pPr>
+        <w:spacing w:after="0"/>
+      </w:pPr>
+      <w:r>
+        <w:t xml:space="preserve"> );</w:t>
+      </w:r>
+    </w:p>
+    <w:p>
+      <w:pPr>
+        <w:spacing w:after="0"/>
+      </w:pPr>
+    </w:p>
+    <w:p>
+      <w:pPr>
+        <w:spacing w:after="0"/>
+      </w:pPr>
+      <w:r>
+        <w:t xml:space="preserve">SELECT </w:t>
+      </w:r>
+      <w:proofErr w:type="spellStart"/>
+      <w:r>
+        <w:t>banco_numero</w:t>
+      </w:r>
+      <w:proofErr w:type="spellEnd"/>
+      <w:r>
+        <w:t xml:space="preserve">, </w:t>
+      </w:r>
+      <w:proofErr w:type="spellStart"/>
+      <w:r>
+        <w:t>banco_nome</w:t>
+      </w:r>
+      <w:proofErr w:type="spellEnd"/>
+      <w:r>
+        <w:t xml:space="preserve">, </w:t>
+      </w:r>
+      <w:proofErr w:type="spellStart"/>
+      <w:r>
+        <w:t>banco_ativo</w:t>
+      </w:r>
+      <w:proofErr w:type="spellEnd"/>
+      <w:r>
+        <w:t xml:space="preserve"> </w:t>
+      </w:r>
+    </w:p>
+    <w:p>
+      <w:pPr>
+        <w:spacing w:after="0"/>
+      </w:pPr>
+      <w:r>
+        <w:lastRenderedPageBreak/>
+        <w:t>FROM vw_banco_2;</w:t>
+      </w:r>
+    </w:p>
+    <w:p>
+      <w:pPr>
+        <w:spacing w:after="0"/>
+      </w:pPr>
+    </w:p>
+    <w:p>
+      <w:pPr>
+        <w:spacing w:after="0"/>
+      </w:pPr>
+      <w:r>
+        <w:t>INSERT INTO vw_banco_2(</w:t>
+      </w:r>
+      <w:proofErr w:type="spellStart"/>
+      <w:r>
+        <w:t>banco_numero</w:t>
+      </w:r>
+      <w:proofErr w:type="spellEnd"/>
+      <w:r>
+        <w:t xml:space="preserve">, </w:t>
+      </w:r>
+      <w:proofErr w:type="spellStart"/>
+      <w:r>
+        <w:t>banco_nome</w:t>
+      </w:r>
+      <w:proofErr w:type="spellEnd"/>
+      <w:r>
+        <w:t xml:space="preserve">, </w:t>
+      </w:r>
+      <w:proofErr w:type="spellStart"/>
+      <w:r>
+        <w:t>banco_ativo</w:t>
+      </w:r>
+      <w:proofErr w:type="spellEnd"/>
+      <w:r>
+        <w:t>)</w:t>
+      </w:r>
+    </w:p>
+    <w:p>
+      <w:pPr>
+        <w:spacing w:after="0"/>
+      </w:pPr>
+      <w:proofErr w:type="spellStart"/>
+      <w:proofErr w:type="gramStart"/>
+      <w:r>
+        <w:t>values</w:t>
+      </w:r>
+      <w:proofErr w:type="spellEnd"/>
+      <w:r>
+        <w:t>(</w:t>
+      </w:r>
+      <w:proofErr w:type="gramEnd"/>
+      <w:r>
+        <w:t xml:space="preserve">51, 'Banco Boa Ideia' , </w:t>
+      </w:r>
+      <w:proofErr w:type="spellStart"/>
+      <w:r>
+        <w:t>true</w:t>
+      </w:r>
+      <w:proofErr w:type="spellEnd"/>
+      <w:r>
+        <w:t xml:space="preserve">) </w:t>
+      </w:r>
+    </w:p>
+    <w:p>
+      <w:pPr>
+        <w:spacing w:after="0"/>
+      </w:pPr>
+    </w:p>
+    <w:p>
+      <w:pPr>
+        <w:spacing w:after="0"/>
+      </w:pPr>
+      <w:r>
+        <w:t xml:space="preserve">SELECT </w:t>
+      </w:r>
+      <w:proofErr w:type="spellStart"/>
+      <w:r>
+        <w:t>banco_numero</w:t>
+      </w:r>
+      <w:proofErr w:type="spellEnd"/>
+      <w:r>
+        <w:t xml:space="preserve">, </w:t>
+      </w:r>
+      <w:proofErr w:type="spellStart"/>
+      <w:r>
+        <w:t>banco_nome</w:t>
+      </w:r>
+      <w:proofErr w:type="spellEnd"/>
+      <w:r>
+        <w:t xml:space="preserve">, </w:t>
+      </w:r>
+      <w:proofErr w:type="spellStart"/>
+      <w:r>
+        <w:t>banco_ativo</w:t>
+      </w:r>
+      <w:proofErr w:type="spellEnd"/>
+      <w:r>
+        <w:t xml:space="preserve"> FROM vw_banco_2 WHERE </w:t>
+      </w:r>
+      <w:proofErr w:type="spellStart"/>
+      <w:r>
+        <w:t>banco_numero</w:t>
+      </w:r>
+      <w:proofErr w:type="spellEnd"/>
+      <w:r>
+        <w:t xml:space="preserve"> = 51</w:t>
+      </w:r>
+    </w:p>
+    <w:p>
+      <w:pPr>
+        <w:spacing w:after="0"/>
+      </w:pPr>
+      <w:r>
+        <w:t xml:space="preserve">SELECT </w:t>
+      </w:r>
+      <w:proofErr w:type="spellStart"/>
+      <w:r>
+        <w:t>numero</w:t>
+      </w:r>
+      <w:proofErr w:type="spellEnd"/>
+      <w:r>
+        <w:t xml:space="preserve">, nome, ativo FROM banco WHERE </w:t>
+      </w:r>
+      <w:proofErr w:type="spellStart"/>
+      <w:r>
+        <w:t>numero</w:t>
+      </w:r>
+      <w:proofErr w:type="spellEnd"/>
+      <w:r>
+        <w:t xml:space="preserve"> = 51;</w:t>
+      </w:r>
+    </w:p>
+    <w:p>
+      <w:pPr>
+        <w:spacing w:after="0"/>
+      </w:pPr>
+    </w:p>
+    <w:p>
+      <w:pPr>
+        <w:spacing w:after="0"/>
+      </w:pPr>
+      <w:r>
+        <w:t xml:space="preserve">UPDATE vw_banco_2 SET </w:t>
+      </w:r>
+      <w:proofErr w:type="spellStart"/>
+      <w:r>
+        <w:t>banco_ativo</w:t>
+      </w:r>
+      <w:proofErr w:type="spellEnd"/>
+      <w:r>
+        <w:t xml:space="preserve"> = FALSE WHERE </w:t>
+      </w:r>
+      <w:proofErr w:type="spellStart"/>
+      <w:r>
+        <w:t>banco_numero</w:t>
+      </w:r>
+      <w:proofErr w:type="spellEnd"/>
+      <w:r>
+        <w:t xml:space="preserve"> = 51;</w:t>
+      </w:r>
+    </w:p>
+    <w:p>
+      <w:pPr>
+        <w:spacing w:after="0"/>
+      </w:pPr>
+    </w:p>
+    <w:p>
+      <w:pPr>
+        <w:spacing w:after="0"/>
+      </w:pPr>
+      <w:r>
+        <w:t xml:space="preserve">DELETE FROM vw_banco_2 WHERE </w:t>
+      </w:r>
+      <w:proofErr w:type="spellStart"/>
+      <w:r>
+        <w:t>banco_numero</w:t>
+      </w:r>
+      <w:proofErr w:type="spellEnd"/>
+      <w:r>
+        <w:t xml:space="preserve"> =51;</w:t>
+      </w:r>
+    </w:p>
+    <w:p>
+      <w:pPr>
+        <w:spacing w:after="0"/>
+      </w:pPr>
+    </w:p>
+    <w:p>
+      <w:pPr>
+        <w:spacing w:after="0"/>
+      </w:pPr>
+      <w:r>
+        <w:t xml:space="preserve">SELECT </w:t>
+      </w:r>
+      <w:proofErr w:type="spellStart"/>
+      <w:r>
+        <w:t>numero</w:t>
+      </w:r>
+      <w:proofErr w:type="spellEnd"/>
+      <w:r>
+        <w:t>, nome, ativo FROM banco ORDER BY NUMERO;</w:t>
+      </w:r>
+    </w:p>
+    <w:p>
+      <w:pPr>
+        <w:spacing w:after="0"/>
+      </w:pPr>
+    </w:p>
+    <w:p>
+      <w:pPr>
+        <w:spacing w:after="0"/>
+        <w:rPr>
+          <w:lang w:val="en-US"/>
+        </w:rPr>
+      </w:pPr>
+      <w:r>
+        <w:rPr>
+          <w:lang w:val="en-US"/>
+        </w:rPr>
+        <w:t xml:space="preserve">UPDATE banco SET </w:t>
+      </w:r>
+      <w:proofErr w:type="spellStart"/>
+      <w:r>
+        <w:rPr>
+          <w:lang w:val="en-US"/>
+        </w:rPr>
+        <w:t>ativo</w:t>
+      </w:r>
+      <w:proofErr w:type="spellEnd"/>
+      <w:r>
+        <w:rPr>
+          <w:lang w:val="en-US"/>
+        </w:rPr>
+        <w:t xml:space="preserve"> = false WHERE </w:t>
+      </w:r>
+      <w:proofErr w:type="spellStart"/>
+      <w:r>
+        <w:rPr>
+          <w:lang w:val="en-US"/>
+        </w:rPr>
+        <w:t>numero</w:t>
+      </w:r>
+      <w:proofErr w:type="spellEnd"/>
+      <w:r>
+        <w:rPr>
+          <w:lang w:val="en-US"/>
+        </w:rPr>
+        <w:t xml:space="preserve"> = 0;</w:t>
+      </w:r>
+    </w:p>
+    <w:p>
+      <w:pPr>
+        <w:spacing w:after="0"/>
+        <w:rPr>
+          <w:lang w:val="en-US"/>
+        </w:rPr>
+      </w:pPr>
+    </w:p>
+    <w:p>
+      <w:pPr>
+        <w:spacing w:after="0"/>
+        <w:rPr>
+          <w:lang w:val="en-US"/>
+        </w:rPr>
+      </w:pPr>
+    </w:p>
+    <w:p>
+      <w:pPr>
+        <w:spacing w:after="0"/>
+        <w:rPr>
+          <w:lang w:val="en-US"/>
+        </w:rPr>
+      </w:pPr>
+      <w:r>
+        <w:rPr>
+          <w:lang w:val="en-US"/>
+        </w:rPr>
+        <w:t xml:space="preserve">BEGIN; </w:t>
+      </w:r>
+    </w:p>
+    <w:p>
+      <w:pPr>
+        <w:spacing w:after="0"/>
+        <w:rPr>
+          <w:lang w:val="en-US"/>
+        </w:rPr>
+      </w:pPr>
+      <w:r>
+        <w:rPr>
+          <w:lang w:val="en-US"/>
+        </w:rPr>
+        <w:t xml:space="preserve">  UPDATE banco SET </w:t>
+      </w:r>
+      <w:proofErr w:type="spellStart"/>
+      <w:r>
+        <w:rPr>
+          <w:lang w:val="en-US"/>
+        </w:rPr>
+        <w:t>ativo</w:t>
+      </w:r>
+      <w:proofErr w:type="spellEnd"/>
+      <w:r>
+        <w:rPr>
+          <w:lang w:val="en-US"/>
+        </w:rPr>
+        <w:t xml:space="preserve"> = true WHERE </w:t>
+      </w:r>
+      <w:proofErr w:type="spellStart"/>
+      <w:r>
+        <w:rPr>
+          <w:lang w:val="en-US"/>
+        </w:rPr>
+        <w:t>numero</w:t>
+      </w:r>
+      <w:proofErr w:type="spellEnd"/>
+      <w:r>
+        <w:rPr>
+          <w:lang w:val="en-US"/>
+        </w:rPr>
+        <w:t xml:space="preserve"> = 0;</w:t>
+      </w:r>
+    </w:p>
+    <w:p>
+      <w:pPr>
+        <w:spacing w:after="0"/>
+      </w:pPr>
+      <w:r>
+        <w:t>COMMIT;</w:t>
+      </w:r>
+    </w:p>
+    <w:p>
+      <w:pPr>
+        <w:spacing w:after="0"/>
+      </w:pPr>
+    </w:p>
+    <w:p>
+      <w:pPr>
+        <w:spacing w:after="0"/>
+      </w:pPr>
+    </w:p>
+    <w:p>
+      <w:pPr>
+        <w:spacing w:after="0"/>
+        <w:jc w:val="center"/>
+        <w:rPr>
+          <w:color w:val="FF0000"/>
+        </w:rPr>
+      </w:pPr>
+      <w:r>
+        <w:rPr>
+          <w:color w:val="FF0000"/>
+        </w:rPr>
+        <w:t>USANDO FUNÇÕES</w:t>
+      </w:r>
+    </w:p>
+    <w:p>
+      <w:pPr>
+        <w:spacing w:after="0"/>
+        <w:jc w:val="center"/>
+        <w:rPr>
+          <w:color w:val="FF0000"/>
+        </w:rPr>
+      </w:pPr>
+    </w:p>
+    <w:p>
+      <w:pPr>
+        <w:spacing w:after="0"/>
+      </w:pPr>
     </w:p>
     <w:sectPr>
       <w:pgSz w:w="11906" w:h="16838"/>

</xml_diff>